<commit_message>
Fixed table lines and handled file open exception
</commit_message>
<xml_diff>
--- a/_files/PC-Template.docx
+++ b/_files/PC-Template.docx
@@ -1,30 +1,20 @@
 
 <file path=word/document.xml><?xml version="1.0" encoding="utf-8"?>
-<w:document xmlns:o="urn:schemas-microsoft-com:office:office" xmlns:r="http://schemas.openxmlformats.org/officeDocument/2006/relationships" xmlns:v="urn:schemas-microsoft-com:vml" xmlns:w="http://schemas.openxmlformats.org/wordprocessingml/2006/main" xmlns:w10="urn:schemas-microsoft-com:office:word" xmlns:wp="http://schemas.openxmlformats.org/drawingml/2006/wordprocessingDrawing">
+<w:document xmlns:ve="http://schemas.openxmlformats.org/markup-compatibility/2006" xmlns:o="urn:schemas-microsoft-com:office:office" xmlns:r="http://schemas.openxmlformats.org/officeDocument/2006/relationships" xmlns:m="http://schemas.openxmlformats.org/officeDocument/2006/math" xmlns:v="urn:schemas-microsoft-com:vml" xmlns:wp="http://schemas.openxmlformats.org/drawingml/2006/wordprocessingDrawing" xmlns:w10="urn:schemas-microsoft-com:office:word" xmlns:w="http://schemas.openxmlformats.org/wordprocessingml/2006/main" xmlns:wne="http://schemas.microsoft.com/office/word/2006/wordml">
   <w:body>
     <w:p>
       <w:pPr>
-        <w:pStyle w:val="Normal"/>
-        <w:spacing w:before="0" w:after="200"/>
         <w:contextualSpacing/>
         <w:jc w:val="center"/>
-        <w:rPr/>
-      </w:pPr>
-      <w:r>
-        <w:rPr/>
-      </w:r>
-    </w:p>
-    <w:p>
-      <w:pPr>
-        <w:pStyle w:val="Normal"/>
-        <w:spacing w:before="0" w:after="200"/>
+      </w:pPr>
+    </w:p>
+    <w:p>
+      <w:pPr>
         <w:contextualSpacing/>
         <w:jc w:val="center"/>
         <w:rPr>
           <w:rFonts w:ascii="Cambriana" w:hAnsi="Cambriana"/>
           <w:b/>
-          <w:sz w:val="22"/>
-          <w:szCs w:val="22"/>
           <w:u w:val="single"/>
         </w:rPr>
       </w:pPr>
@@ -32,8 +22,6 @@
         <w:rPr>
           <w:rFonts w:ascii="Cambriana" w:hAnsi="Cambriana"/>
           <w:b/>
-          <w:sz w:val="22"/>
-          <w:szCs w:val="22"/>
           <w:u w:val="single"/>
         </w:rPr>
         <w:t>OFFICE OF THE SUPERINTENDENT OF CENTRAL EXCISE, {{</w:t>
@@ -43,16 +31,8 @@
           <w:rFonts w:ascii="Cambriana" w:hAnsi="Cambriana"/>
           <w:b/>
           <w:bCs/>
-          <w:i w:val="false"/>
-          <w:strike w:val="false"/>
-          <w:dstrike w:val="false"/>
-          <w:outline w:val="false"/>
-          <w:shadow w:val="false"/>
           <w:color w:val="000000"/>
-          <w:sz w:val="22"/>
-          <w:szCs w:val="22"/>
           <w:u w:val="single"/>
-          <w:em w:val="none"/>
         </w:rPr>
         <w:t>RangeAndDivisionAddress</w:t>
       </w:r>
@@ -60,8 +40,6 @@
         <w:rPr>
           <w:rFonts w:ascii="Cambriana" w:hAnsi="Cambriana"/>
           <w:b/>
-          <w:sz w:val="22"/>
-          <w:szCs w:val="22"/>
           <w:u w:val="single"/>
         </w:rPr>
         <w:t>}}.</w:t>
@@ -69,14 +47,10 @@
     </w:p>
     <w:p>
       <w:pPr>
-        <w:pStyle w:val="Normal"/>
-        <w:spacing w:before="0" w:after="200"/>
         <w:contextualSpacing/>
         <w:jc w:val="center"/>
         <w:rPr>
           <w:rFonts w:ascii="Cambriana" w:hAnsi="Cambriana"/>
-          <w:sz w:val="22"/>
-          <w:szCs w:val="22"/>
           <w:u w:val="single"/>
         </w:rPr>
       </w:pPr>
@@ -84,8 +58,6 @@
         <w:rPr>
           <w:rFonts w:ascii="Cambriana" w:hAnsi="Cambriana"/>
           <w:b/>
-          <w:sz w:val="22"/>
-          <w:szCs w:val="22"/>
           <w:u w:val="single"/>
         </w:rPr>
         <w:t>Certificate of procurement and movement of imported goods without payment of duty</w:t>
@@ -93,8 +65,6 @@
       <w:r>
         <w:rPr>
           <w:rFonts w:ascii="Cambriana" w:hAnsi="Cambriana"/>
-          <w:sz w:val="22"/>
-          <w:szCs w:val="22"/>
           <w:u w:val="single"/>
         </w:rPr>
         <w:t>.</w:t>
@@ -102,50 +72,75 @@
     </w:p>
     <w:p>
       <w:pPr>
-        <w:pStyle w:val="Normal"/>
-        <w:spacing w:before="0" w:after="200"/>
         <w:contextualSpacing/>
         <w:rPr>
           <w:rFonts w:ascii="Cambriana" w:hAnsi="Cambriana"/>
-          <w:sz w:val="22"/>
-          <w:szCs w:val="22"/>
-        </w:rPr>
-      </w:pPr>
-      <w:r>
-        <w:rPr>
-          <w:rFonts w:ascii="Cambriana" w:hAnsi="Cambriana"/>
-          <w:sz w:val="22"/>
-          <w:szCs w:val="22"/>
-        </w:rPr>
-      </w:r>
-    </w:p>
-    <w:p>
-      <w:pPr>
-        <w:pStyle w:val="Normal"/>
-        <w:spacing w:before="0" w:after="200"/>
+        </w:rPr>
+      </w:pPr>
+    </w:p>
+    <w:p>
+      <w:pPr>
         <w:contextualSpacing/>
         <w:rPr>
           <w:rFonts w:ascii="Cambriana" w:hAnsi="Cambriana"/>
           <w:b/>
-          <w:sz w:val="22"/>
-          <w:szCs w:val="22"/>
-        </w:rPr>
-      </w:pPr>
-      <w:r>
-        <w:rPr>
-          <w:rFonts w:ascii="Cambriana" w:hAnsi="Cambriana"/>
-          <w:b/>
-          <w:sz w:val="22"/>
-          <w:szCs w:val="22"/>
+        </w:rPr>
+      </w:pPr>
+      <w:r>
+        <w:rPr>
+          <w:rFonts w:ascii="Cambriana" w:hAnsi="Cambriana"/>
+          <w:b/>
         </w:rPr>
         <w:t>PC No.</w:t>
+      </w:r>
+      <w:r>
+        <w:rPr>
+          <w:rFonts w:ascii="Cambriana" w:hAnsi="Cambriana"/>
+          <w:b/>
+        </w:rPr>
         <w:tab/>
         <w:t xml:space="preserve">   /2016-17</w:t>
+      </w:r>
+      <w:r>
+        <w:rPr>
+          <w:rFonts w:ascii="Cambriana" w:hAnsi="Cambriana"/>
+          <w:b/>
+        </w:rPr>
         <w:tab/>
+      </w:r>
+      <w:r>
+        <w:rPr>
+          <w:rFonts w:ascii="Cambriana" w:hAnsi="Cambriana"/>
+          <w:b/>
+        </w:rPr>
         <w:tab/>
+      </w:r>
+      <w:r>
+        <w:rPr>
+          <w:rFonts w:ascii="Cambriana" w:hAnsi="Cambriana"/>
+          <w:b/>
+        </w:rPr>
         <w:tab/>
+      </w:r>
+      <w:r>
+        <w:rPr>
+          <w:rFonts w:ascii="Cambriana" w:hAnsi="Cambriana"/>
+          <w:b/>
+        </w:rPr>
         <w:tab/>
+      </w:r>
+      <w:r>
+        <w:rPr>
+          <w:rFonts w:ascii="Cambriana" w:hAnsi="Cambriana"/>
+          <w:b/>
+        </w:rPr>
         <w:tab/>
+      </w:r>
+      <w:r>
+        <w:rPr>
+          <w:rFonts w:ascii="Cambriana" w:hAnsi="Cambriana"/>
+          <w:b/>
+        </w:rPr>
         <w:tab/>
         <w:t>F.No.{{</w:t>
       </w:r>
@@ -154,16 +149,7 @@
           <w:rFonts w:ascii="Cambriana" w:hAnsi="Cambriana"/>
           <w:b/>
           <w:bCs/>
-          <w:i w:val="false"/>
-          <w:strike w:val="false"/>
-          <w:dstrike w:val="false"/>
-          <w:outline w:val="false"/>
-          <w:shadow w:val="false"/>
           <w:color w:val="000000"/>
-          <w:sz w:val="22"/>
-          <w:szCs w:val="22"/>
-          <w:u w:val="none"/>
-          <w:em w:val="none"/>
         </w:rPr>
         <w:t>FileName</w:t>
       </w:r>
@@ -171,40 +157,86 @@
         <w:rPr>
           <w:rFonts w:ascii="Cambriana" w:hAnsi="Cambriana"/>
           <w:b/>
-          <w:sz w:val="22"/>
-          <w:szCs w:val="22"/>
         </w:rPr>
         <w:t>}}</w:t>
       </w:r>
     </w:p>
     <w:p>
       <w:pPr>
-        <w:pStyle w:val="Normal"/>
-        <w:spacing w:before="0" w:after="200"/>
         <w:contextualSpacing/>
         <w:rPr>
           <w:rFonts w:ascii="Cambriana" w:hAnsi="Cambriana"/>
           <w:b/>
-          <w:sz w:val="22"/>
-          <w:szCs w:val="22"/>
-        </w:rPr>
-      </w:pPr>
-      <w:r>
-        <w:rPr>
-          <w:rFonts w:ascii="Cambriana" w:hAnsi="Cambriana"/>
-          <w:b/>
-          <w:sz w:val="22"/>
-          <w:szCs w:val="22"/>
+        </w:rPr>
+      </w:pPr>
+      <w:r>
+        <w:rPr>
+          <w:rFonts w:ascii="Cambriana" w:hAnsi="Cambriana"/>
+          <w:b/>
         </w:rPr>
         <w:tab/>
+      </w:r>
+      <w:r>
+        <w:rPr>
+          <w:rFonts w:ascii="Cambriana" w:hAnsi="Cambriana"/>
+          <w:b/>
+        </w:rPr>
         <w:tab/>
+      </w:r>
+      <w:r>
+        <w:rPr>
+          <w:rFonts w:ascii="Cambriana" w:hAnsi="Cambriana"/>
+          <w:b/>
+        </w:rPr>
         <w:tab/>
+      </w:r>
+      <w:r>
+        <w:rPr>
+          <w:rFonts w:ascii="Cambriana" w:hAnsi="Cambriana"/>
+          <w:b/>
+        </w:rPr>
         <w:tab/>
+      </w:r>
+      <w:r>
+        <w:rPr>
+          <w:rFonts w:ascii="Cambriana" w:hAnsi="Cambriana"/>
+          <w:b/>
+        </w:rPr>
         <w:tab/>
+      </w:r>
+      <w:r>
+        <w:rPr>
+          <w:rFonts w:ascii="Cambriana" w:hAnsi="Cambriana"/>
+          <w:b/>
+        </w:rPr>
         <w:tab/>
+      </w:r>
+      <w:r>
+        <w:rPr>
+          <w:rFonts w:ascii="Cambriana" w:hAnsi="Cambriana"/>
+          <w:b/>
+        </w:rPr>
         <w:tab/>
+      </w:r>
+      <w:r>
+        <w:rPr>
+          <w:rFonts w:ascii="Cambriana" w:hAnsi="Cambriana"/>
+          <w:b/>
+        </w:rPr>
         <w:tab/>
+      </w:r>
+      <w:r>
+        <w:rPr>
+          <w:rFonts w:ascii="Cambriana" w:hAnsi="Cambriana"/>
+          <w:b/>
+        </w:rPr>
         <w:tab/>
+      </w:r>
+      <w:r>
+        <w:rPr>
+          <w:rFonts w:ascii="Cambriana" w:hAnsi="Cambriana"/>
+          <w:b/>
+        </w:rPr>
         <w:tab/>
         <w:t>Pune, dated.{{</w:t>
       </w:r>
@@ -213,16 +245,7 @@
           <w:rFonts w:ascii="Cambriana" w:hAnsi="Cambriana"/>
           <w:b/>
           <w:bCs/>
-          <w:i w:val="false"/>
-          <w:strike w:val="false"/>
-          <w:dstrike w:val="false"/>
-          <w:outline w:val="false"/>
-          <w:shadow w:val="false"/>
           <w:color w:val="000000"/>
-          <w:sz w:val="22"/>
-          <w:szCs w:val="22"/>
-          <w:u w:val="none"/>
-          <w:em w:val="none"/>
         </w:rPr>
         <w:t>Date</w:t>
       </w:r>
@@ -230,39 +253,23 @@
         <w:rPr>
           <w:rFonts w:ascii="Cambriana" w:hAnsi="Cambriana"/>
           <w:b/>
-          <w:sz w:val="22"/>
-          <w:szCs w:val="22"/>
         </w:rPr>
         <w:t>}}</w:t>
       </w:r>
     </w:p>
     <w:p>
       <w:pPr>
-        <w:pStyle w:val="Normal"/>
-        <w:spacing w:before="0" w:after="200"/>
         <w:contextualSpacing/>
-        <w:rPr/>
-      </w:pPr>
-      <w:r>
-        <w:rPr/>
-      </w:r>
-    </w:p>
-    <w:p>
-      <w:pPr>
-        <w:pStyle w:val="Normal"/>
-        <w:spacing w:before="0" w:after="200"/>
+      </w:pPr>
+    </w:p>
+    <w:p>
+      <w:pPr>
         <w:contextualSpacing/>
-        <w:rPr/>
-      </w:pPr>
-      <w:r>
-        <w:rPr/>
-      </w:r>
-    </w:p>
-    <w:p>
-      <w:pPr>
-        <w:pStyle w:val="Normal"/>
-        <w:spacing w:before="0" w:after="200"/>
-        <w:ind w:left="0" w:right="0" w:firstLine="720"/>
+      </w:pPr>
+    </w:p>
+    <w:p>
+      <w:pPr>
+        <w:ind w:firstLine="720"/>
         <w:contextualSpacing/>
         <w:rPr>
           <w:rFonts w:ascii="Cambria" w:hAnsi="Cambria"/>
@@ -281,9 +288,8 @@
     </w:p>
     <w:p>
       <w:pPr>
-        <w:pStyle w:val="Normal"/>
-        <w:spacing w:lineRule="auto" w:line="240" w:before="0" w:after="0"/>
-        <w:ind w:left="405" w:right="0" w:hanging="0"/>
+        <w:spacing w:after="0" w:line="240" w:lineRule="auto"/>
+        <w:ind w:left="405"/>
         <w:jc w:val="both"/>
         <w:rPr>
           <w:rFonts w:ascii="Cambria" w:hAnsi="Cambria"/>
@@ -291,13 +297,6 @@
           <w:szCs w:val="23"/>
         </w:rPr>
       </w:pPr>
-      <w:r>
-        <w:rPr>
-          <w:rFonts w:ascii="Cambria" w:hAnsi="Cambria"/>
-          <w:sz w:val="23"/>
-          <w:szCs w:val="23"/>
-        </w:rPr>
-      </w:r>
     </w:p>
     <w:p>
       <w:pPr>
@@ -306,23 +305,22 @@
           <w:ilvl w:val="0"/>
           <w:numId w:val="2"/>
         </w:numPr>
-        <w:spacing w:lineRule="auto" w:line="240" w:before="0" w:after="0"/>
-        <w:contextualSpacing/>
+        <w:spacing w:after="0" w:line="240" w:lineRule="auto"/>
         <w:jc w:val="both"/>
         <w:outlineLvl w:val="0"/>
         <w:rPr>
-          <w:rFonts w:eastAsia="Times New Roman" w:cs="Times New Roman" w:ascii="Cambria" w:hAnsi="Cambria"/>
-          <w:sz w:val="23"/>
-          <w:szCs w:val="23"/>
-          <w:shd w:fill="FFFF00" w:val="clear"/>
-        </w:rPr>
-      </w:pPr>
-      <w:r>
-        <w:rPr>
-          <w:rFonts w:ascii="Cambria" w:hAnsi="Cambria"/>
-          <w:sz w:val="23"/>
-          <w:szCs w:val="23"/>
-          <w:shd w:fill="FFFF00" w:val="clear"/>
+          <w:rFonts w:ascii="Cambria" w:eastAsia="Times New Roman" w:hAnsi="Cambria"/>
+          <w:sz w:val="23"/>
+          <w:szCs w:val="23"/>
+          <w:shd w:val="clear" w:color="auto" w:fill="FFFF00"/>
+        </w:rPr>
+      </w:pPr>
+      <w:r>
+        <w:rPr>
+          <w:rFonts w:ascii="Cambria" w:hAnsi="Cambria"/>
+          <w:sz w:val="23"/>
+          <w:szCs w:val="23"/>
+          <w:shd w:val="clear" w:color="auto" w:fill="FFFF00"/>
         </w:rPr>
         <w:t xml:space="preserve">M/s. </w:t>
       </w:r>
@@ -332,7 +330,7 @@
           <w:bCs/>
           <w:sz w:val="23"/>
           <w:szCs w:val="23"/>
-          <w:shd w:fill="FFFF00" w:val="clear"/>
+          <w:shd w:val="clear" w:color="auto" w:fill="FFFF00"/>
           <w:lang w:val="en-US"/>
         </w:rPr>
         <w:t>{{</w:t>
@@ -340,19 +338,11 @@
       <w:r>
         <w:rPr>
           <w:rFonts w:ascii="Cambria" w:hAnsi="Cambria"/>
-          <w:b w:val="false"/>
           <w:bCs/>
-          <w:i w:val="false"/>
-          <w:strike w:val="false"/>
-          <w:dstrike w:val="false"/>
-          <w:outline w:val="false"/>
-          <w:shadow w:val="false"/>
           <w:color w:val="000000"/>
           <w:sz w:val="23"/>
           <w:szCs w:val="23"/>
-          <w:u w:val="none"/>
-          <w:shd w:fill="FFFF00" w:val="clear"/>
-          <w:em w:val="none"/>
+          <w:shd w:val="clear" w:color="auto" w:fill="FFFF00"/>
           <w:lang w:val="en-US"/>
         </w:rPr>
         <w:t>ClientName</w:t>
@@ -363,7 +353,7 @@
           <w:bCs/>
           <w:sz w:val="23"/>
           <w:szCs w:val="23"/>
-          <w:shd w:fill="FFFF00" w:val="clear"/>
+          <w:shd w:val="clear" w:color="auto" w:fill="FFFF00"/>
           <w:lang w:val="en-US"/>
         </w:rPr>
         <w:t>}}</w:t>
@@ -381,43 +371,35 @@
           <w:rFonts w:ascii="Cambria" w:hAnsi="Cambria"/>
           <w:sz w:val="23"/>
           <w:szCs w:val="23"/>
-          <w:shd w:fill="FFFF00" w:val="clear"/>
+          <w:shd w:val="clear" w:color="auto" w:fill="FFFF00"/>
         </w:rPr>
         <w:t>has executed a B-17 Bond of Rs.</w:t>
       </w:r>
       <w:r>
         <w:rPr>
-          <w:rFonts w:eastAsia="Times New Roman" w:cs="Times New Roman" w:ascii="Cambria" w:hAnsi="Cambria"/>
-          <w:sz w:val="23"/>
-          <w:szCs w:val="23"/>
-          <w:shd w:fill="FFFF00" w:val="clear"/>
+          <w:rFonts w:ascii="Cambria" w:eastAsia="Times New Roman" w:hAnsi="Cambria"/>
+          <w:sz w:val="23"/>
+          <w:szCs w:val="23"/>
+          <w:shd w:val="clear" w:color="auto" w:fill="FFFF00"/>
         </w:rPr>
         <w:t xml:space="preserve"> {{</w:t>
       </w:r>
       <w:r>
         <w:rPr>
-          <w:rFonts w:eastAsia="Times New Roman" w:cs="Times New Roman" w:ascii="Cambria" w:hAnsi="Cambria"/>
-          <w:b w:val="false"/>
-          <w:i w:val="false"/>
-          <w:strike w:val="false"/>
-          <w:dstrike w:val="false"/>
-          <w:outline w:val="false"/>
-          <w:shadow w:val="false"/>
+          <w:rFonts w:ascii="Cambria" w:eastAsia="Times New Roman" w:hAnsi="Cambria"/>
           <w:color w:val="000000"/>
           <w:sz w:val="23"/>
           <w:szCs w:val="23"/>
-          <w:u w:val="none"/>
-          <w:shd w:fill="FFFF00" w:val="clear"/>
-          <w:em w:val="none"/>
+          <w:shd w:val="clear" w:color="auto" w:fill="FFFF00"/>
         </w:rPr>
         <w:t>B17BondAmount</w:t>
       </w:r>
       <w:r>
         <w:rPr>
-          <w:rFonts w:eastAsia="Times New Roman" w:cs="Times New Roman" w:ascii="Cambria" w:hAnsi="Cambria"/>
-          <w:sz w:val="23"/>
-          <w:szCs w:val="23"/>
-          <w:shd w:fill="FFFF00" w:val="clear"/>
+          <w:rFonts w:ascii="Cambria" w:eastAsia="Times New Roman" w:hAnsi="Cambria"/>
+          <w:sz w:val="23"/>
+          <w:szCs w:val="23"/>
+          <w:shd w:val="clear" w:color="auto" w:fill="FFFF00"/>
         </w:rPr>
         <w:t>}}</w:t>
       </w:r>
@@ -426,24 +408,16 @@
           <w:rFonts w:ascii="Cambria" w:hAnsi="Cambria"/>
           <w:sz w:val="23"/>
           <w:szCs w:val="23"/>
-          <w:shd w:fill="FFFF00" w:val="clear"/>
+          <w:shd w:val="clear" w:color="auto" w:fill="FFFF00"/>
         </w:rPr>
         <w:t xml:space="preserve">  with appropriate Bank Guarantee No. {{</w:t>
       </w:r>
       <w:r>
         <w:rPr>
           <w:rFonts w:ascii="Cambria" w:hAnsi="Cambria"/>
-          <w:b w:val="false"/>
-          <w:i w:val="false"/>
-          <w:strike w:val="false"/>
-          <w:dstrike w:val="false"/>
-          <w:outline w:val="false"/>
-          <w:shadow w:val="false"/>
           <w:color w:val="000000"/>
           <w:sz w:val="23"/>
           <w:szCs w:val="23"/>
-          <w:u w:val="none"/>
-          <w:em w:val="none"/>
         </w:rPr>
         <w:t>BankGuaranteeNo</w:t>
       </w:r>
@@ -452,24 +426,16 @@
           <w:rFonts w:ascii="Cambria" w:hAnsi="Cambria"/>
           <w:sz w:val="23"/>
           <w:szCs w:val="23"/>
-          <w:shd w:fill="FFFF00" w:val="clear"/>
+          <w:shd w:val="clear" w:color="auto" w:fill="FFFF00"/>
         </w:rPr>
         <w:t>}} dated {{</w:t>
       </w:r>
       <w:r>
         <w:rPr>
           <w:rFonts w:ascii="Cambria" w:hAnsi="Cambria"/>
-          <w:b w:val="false"/>
-          <w:i w:val="false"/>
-          <w:strike w:val="false"/>
-          <w:dstrike w:val="false"/>
-          <w:outline w:val="false"/>
-          <w:shadow w:val="false"/>
           <w:color w:val="000000"/>
           <w:sz w:val="23"/>
           <w:szCs w:val="23"/>
-          <w:u w:val="none"/>
-          <w:em w:val="none"/>
         </w:rPr>
         <w:t>BGDate</w:t>
       </w:r>
@@ -478,24 +444,16 @@
           <w:rFonts w:ascii="Cambria" w:hAnsi="Cambria"/>
           <w:sz w:val="23"/>
           <w:szCs w:val="23"/>
-          <w:shd w:fill="FFFF00" w:val="clear"/>
+          <w:shd w:val="clear" w:color="auto" w:fill="FFFF00"/>
         </w:rPr>
         <w:t>}}  for Rs. {{</w:t>
       </w:r>
       <w:r>
         <w:rPr>
           <w:rFonts w:ascii="Cambria" w:hAnsi="Cambria"/>
-          <w:b w:val="false"/>
-          <w:i w:val="false"/>
-          <w:strike w:val="false"/>
-          <w:dstrike w:val="false"/>
-          <w:outline w:val="false"/>
-          <w:shadow w:val="false"/>
           <w:color w:val="000000"/>
           <w:sz w:val="23"/>
           <w:szCs w:val="23"/>
-          <w:u w:val="none"/>
-          <w:em w:val="none"/>
         </w:rPr>
         <w:t>BGAmount</w:t>
       </w:r>
@@ -504,24 +462,16 @@
           <w:rFonts w:ascii="Cambria" w:hAnsi="Cambria"/>
           <w:sz w:val="23"/>
           <w:szCs w:val="23"/>
-          <w:shd w:fill="FFFF00" w:val="clear"/>
+          <w:shd w:val="clear" w:color="auto" w:fill="FFFF00"/>
         </w:rPr>
         <w:t>}} which is valid up to {{</w:t>
       </w:r>
       <w:r>
         <w:rPr>
           <w:rFonts w:ascii="Cambria" w:hAnsi="Cambria"/>
-          <w:b w:val="false"/>
-          <w:i w:val="false"/>
-          <w:strike w:val="false"/>
-          <w:dstrike w:val="false"/>
-          <w:outline w:val="false"/>
-          <w:shadow w:val="false"/>
           <w:color w:val="000000"/>
           <w:sz w:val="23"/>
           <w:szCs w:val="23"/>
-          <w:u w:val="none"/>
-          <w:em w:val="none"/>
         </w:rPr>
         <w:t>BGValidDate</w:t>
       </w:r>
@@ -530,16 +480,16 @@
           <w:rFonts w:ascii="Cambria" w:hAnsi="Cambria"/>
           <w:sz w:val="23"/>
           <w:szCs w:val="23"/>
-          <w:shd w:fill="FFFF00" w:val="clear"/>
+          <w:shd w:val="clear" w:color="auto" w:fill="FFFF00"/>
         </w:rPr>
         <w:t xml:space="preserve">}} accepted by the Deputy/Assistant Commissioner, Central Excise &amp; Customs , Division-II (Alandi Division) vide office entry no. </w:t>
       </w:r>
       <w:r>
         <w:rPr>
-          <w:rFonts w:eastAsia="Times New Roman" w:cs="Times New Roman" w:ascii="Cambria" w:hAnsi="Cambria"/>
-          <w:sz w:val="23"/>
-          <w:szCs w:val="23"/>
-          <w:shd w:fill="FFFF00" w:val="clear"/>
+          <w:rFonts w:ascii="Cambria" w:eastAsia="Times New Roman" w:hAnsi="Cambria"/>
+          <w:sz w:val="23"/>
+          <w:szCs w:val="23"/>
+          <w:shd w:val="clear" w:color="auto" w:fill="FFFF00"/>
         </w:rPr>
         <w:t>335P/72-28/2015-16</w:t>
       </w:r>
@@ -548,24 +498,23 @@
           <w:rFonts w:ascii="Cambria" w:hAnsi="Cambria"/>
           <w:sz w:val="23"/>
           <w:szCs w:val="23"/>
-          <w:shd w:fill="FFFF00" w:val="clear"/>
+          <w:shd w:val="clear" w:color="auto" w:fill="FFFF00"/>
         </w:rPr>
         <w:t xml:space="preserve"> dated </w:t>
       </w:r>
       <w:r>
         <w:rPr>
-          <w:rFonts w:eastAsia="Times New Roman" w:cs="Times New Roman" w:ascii="Cambria" w:hAnsi="Cambria"/>
-          <w:sz w:val="23"/>
-          <w:szCs w:val="23"/>
-          <w:shd w:fill="FFFF00" w:val="clear"/>
+          <w:rFonts w:ascii="Cambria" w:eastAsia="Times New Roman" w:hAnsi="Cambria"/>
+          <w:sz w:val="23"/>
+          <w:szCs w:val="23"/>
+          <w:shd w:val="clear" w:color="auto" w:fill="FFFF00"/>
         </w:rPr>
         <w:t>24.02.2016.</w:t>
       </w:r>
     </w:p>
     <w:p>
       <w:pPr>
-        <w:pStyle w:val="Normal"/>
-        <w:spacing w:lineRule="auto" w:line="240" w:before="0" w:after="0"/>
+        <w:spacing w:after="0" w:line="240" w:lineRule="auto"/>
         <w:jc w:val="both"/>
         <w:outlineLvl w:val="0"/>
         <w:rPr>
@@ -574,13 +523,6 @@
           <w:szCs w:val="23"/>
         </w:rPr>
       </w:pPr>
-      <w:r>
-        <w:rPr>
-          <w:rFonts w:ascii="Cambria" w:hAnsi="Cambria"/>
-          <w:sz w:val="23"/>
-          <w:szCs w:val="23"/>
-        </w:rPr>
-      </w:r>
     </w:p>
     <w:p>
       <w:pPr>
@@ -589,15 +531,14 @@
           <w:ilvl w:val="0"/>
           <w:numId w:val="2"/>
         </w:numPr>
-        <w:spacing w:lineRule="auto" w:line="240" w:before="0" w:after="0"/>
-        <w:contextualSpacing/>
+        <w:spacing w:after="0" w:line="240" w:lineRule="auto"/>
         <w:jc w:val="both"/>
         <w:outlineLvl w:val="0"/>
         <w:rPr>
           <w:rFonts w:ascii="Cambria" w:hAnsi="Cambria"/>
           <w:sz w:val="23"/>
           <w:szCs w:val="23"/>
-          <w:shd w:fill="FFFF00" w:val="clear"/>
+          <w:shd w:val="clear" w:color="auto" w:fill="FFFF00"/>
         </w:rPr>
       </w:pPr>
       <w:r>
@@ -614,7 +555,7 @@
           <w:bCs/>
           <w:sz w:val="23"/>
           <w:szCs w:val="23"/>
-          <w:shd w:fill="FFFF00" w:val="clear"/>
+          <w:shd w:val="clear" w:color="auto" w:fill="FFFF00"/>
           <w:lang w:val="en-US"/>
         </w:rPr>
         <w:t>{{</w:t>
@@ -622,19 +563,11 @@
       <w:r>
         <w:rPr>
           <w:rFonts w:ascii="Cambria" w:hAnsi="Cambria"/>
-          <w:b w:val="false"/>
           <w:bCs/>
-          <w:i w:val="false"/>
-          <w:strike w:val="false"/>
-          <w:dstrike w:val="false"/>
-          <w:outline w:val="false"/>
-          <w:shadow w:val="false"/>
           <w:color w:val="000000"/>
           <w:sz w:val="23"/>
           <w:szCs w:val="23"/>
-          <w:u w:val="none"/>
-          <w:shd w:fill="FFFF00" w:val="clear"/>
-          <w:em w:val="none"/>
+          <w:shd w:val="clear" w:color="auto" w:fill="FFFF00"/>
           <w:lang w:val="en-US"/>
         </w:rPr>
         <w:t>ClientName</w:t>
@@ -645,7 +578,7 @@
           <w:bCs/>
           <w:sz w:val="23"/>
           <w:szCs w:val="23"/>
-          <w:shd w:fill="FFFF00" w:val="clear"/>
+          <w:shd w:val="clear" w:color="auto" w:fill="FFFF00"/>
           <w:lang w:val="en-US"/>
         </w:rPr>
         <w:t>}}</w:t>
@@ -663,24 +596,16 @@
           <w:rFonts w:ascii="Cambria" w:hAnsi="Cambria"/>
           <w:sz w:val="23"/>
           <w:szCs w:val="23"/>
-          <w:shd w:fill="FFFF00" w:val="clear"/>
+          <w:shd w:val="clear" w:color="auto" w:fill="FFFF00"/>
         </w:rPr>
         <w:t>. {{</w:t>
       </w:r>
       <w:r>
         <w:rPr>
           <w:rFonts w:ascii="Cambria" w:hAnsi="Cambria"/>
-          <w:b w:val="false"/>
-          <w:i w:val="false"/>
-          <w:strike w:val="false"/>
-          <w:dstrike w:val="false"/>
-          <w:outline w:val="false"/>
-          <w:shadow w:val="false"/>
           <w:color w:val="000000"/>
           <w:sz w:val="23"/>
           <w:szCs w:val="23"/>
-          <w:u w:val="none"/>
-          <w:em w:val="none"/>
         </w:rPr>
         <w:t>ICNumber</w:t>
       </w:r>
@@ -689,7 +614,7 @@
           <w:rFonts w:ascii="Cambria" w:hAnsi="Cambria"/>
           <w:sz w:val="23"/>
           <w:szCs w:val="23"/>
-          <w:shd w:fill="FFFF00" w:val="clear"/>
+          <w:shd w:val="clear" w:color="auto" w:fill="FFFF00"/>
         </w:rPr>
         <w:t>}}  Dt. {{ICDate}}.</w:t>
       </w:r>
@@ -697,7 +622,7 @@
     <w:p>
       <w:pPr>
         <w:pStyle w:val="ListParagraph"/>
-        <w:ind w:left="1123" w:right="0" w:hanging="0"/>
+        <w:ind w:left="1123"/>
         <w:outlineLvl w:val="0"/>
         <w:rPr>
           <w:rFonts w:ascii="Cambria" w:hAnsi="Cambria"/>
@@ -721,8 +646,7 @@
           <w:ilvl w:val="0"/>
           <w:numId w:val="2"/>
         </w:numPr>
-        <w:spacing w:lineRule="auto" w:line="240" w:before="0" w:after="0"/>
-        <w:contextualSpacing/>
+        <w:spacing w:after="0" w:line="240" w:lineRule="auto"/>
         <w:jc w:val="both"/>
         <w:outlineLvl w:val="0"/>
         <w:rPr>
@@ -743,17 +667,9 @@
       <w:r>
         <w:rPr>
           <w:rFonts w:ascii="Cambria" w:hAnsi="Cambria"/>
-          <w:b w:val="false"/>
-          <w:i w:val="false"/>
-          <w:strike w:val="false"/>
-          <w:dstrike w:val="false"/>
-          <w:outline w:val="false"/>
-          <w:shadow w:val="false"/>
           <w:color w:val="000000"/>
           <w:sz w:val="23"/>
           <w:szCs w:val="23"/>
-          <w:u w:val="none"/>
-          <w:em w:val="none"/>
         </w:rPr>
         <w:t>BroadDescription</w:t>
       </w:r>
@@ -768,17 +684,9 @@
       <w:r>
         <w:rPr>
           <w:rFonts w:ascii="Cambria" w:hAnsi="Cambria"/>
-          <w:b w:val="false"/>
-          <w:i w:val="false"/>
-          <w:strike w:val="false"/>
-          <w:dstrike w:val="false"/>
-          <w:outline w:val="false"/>
-          <w:shadow w:val="false"/>
           <w:color w:val="000000"/>
           <w:sz w:val="23"/>
           <w:szCs w:val="23"/>
-          <w:u w:val="none"/>
-          <w:em w:val="none"/>
         </w:rPr>
         <w:t>ChapterNo</w:t>
       </w:r>
@@ -795,7 +703,7 @@
           <w:rFonts w:ascii="Cambria" w:hAnsi="Cambria"/>
           <w:sz w:val="23"/>
           <w:szCs w:val="23"/>
-          <w:shd w:fill="FF3333" w:val="clear"/>
+          <w:shd w:val="clear" w:color="auto" w:fill="FF3333"/>
         </w:rPr>
         <w:t>heading No.85171890</w:t>
       </w:r>
@@ -810,17 +718,9 @@
       <w:r>
         <w:rPr>
           <w:rFonts w:ascii="Cambria" w:hAnsi="Cambria"/>
-          <w:b w:val="false"/>
-          <w:i w:val="false"/>
-          <w:strike w:val="false"/>
-          <w:dstrike w:val="false"/>
-          <w:outline w:val="false"/>
-          <w:shadow w:val="false"/>
           <w:color w:val="000000"/>
           <w:sz w:val="23"/>
           <w:szCs w:val="23"/>
-          <w:u w:val="none"/>
-          <w:em w:val="none"/>
         </w:rPr>
         <w:t>NameOfSupplier</w:t>
       </w:r>
@@ -834,7 +734,7 @@
       </w:r>
       <w:r>
         <w:rPr>
-          <w:rFonts w:eastAsia="Times New Roman" w:cs="Arial" w:ascii="Cambria" w:hAnsi="Cambria"/>
+          <w:rFonts w:ascii="Cambria" w:eastAsia="Times New Roman" w:hAnsi="Cambria" w:cs="Arial"/>
           <w:bCs/>
           <w:sz w:val="23"/>
           <w:szCs w:val="23"/>
@@ -855,7 +755,7 @@
           <w:bCs/>
           <w:sz w:val="23"/>
           <w:szCs w:val="23"/>
-          <w:shd w:fill="FF3333" w:val="clear"/>
+          <w:shd w:val="clear" w:color="auto" w:fill="FF3333"/>
           <w:lang w:val="en-US"/>
         </w:rPr>
         <w:t>{{DivisionAddress}}</w:t>
@@ -881,9 +781,8 @@
     <w:p>
       <w:pPr>
         <w:pStyle w:val="ListParagraph"/>
-        <w:spacing w:lineRule="auto" w:line="240" w:before="0" w:after="0"/>
-        <w:ind w:left="426" w:right="0" w:hanging="0"/>
-        <w:contextualSpacing/>
+        <w:spacing w:after="0" w:line="240" w:lineRule="auto"/>
+        <w:ind w:left="426"/>
         <w:jc w:val="both"/>
         <w:rPr>
           <w:rFonts w:ascii="Cambria" w:hAnsi="Cambria"/>
@@ -891,44 +790,34 @@
           <w:szCs w:val="23"/>
         </w:rPr>
       </w:pPr>
-      <w:r>
-        <w:rPr>
-          <w:rFonts w:ascii="Cambria" w:hAnsi="Cambria"/>
-          <w:sz w:val="23"/>
-          <w:szCs w:val="23"/>
-        </w:rPr>
-      </w:r>
     </w:p>
     <w:tbl>
       <w:tblPr>
-        <w:jc w:val="left"/>
+        <w:tblW w:w="0" w:type="auto"/>
         <w:tblInd w:w="505" w:type="dxa"/>
         <w:tblBorders>
           <w:top w:val="single" w:sz="4" w:space="0" w:color="000001"/>
           <w:left w:val="single" w:sz="4" w:space="0" w:color="000001"/>
           <w:bottom w:val="single" w:sz="4" w:space="0" w:color="000001"/>
+          <w:right w:val="single" w:sz="4" w:space="0" w:color="000001"/>
           <w:insideH w:val="single" w:sz="4" w:space="0" w:color="000001"/>
-          <w:right w:val="single" w:sz="4" w:space="0" w:color="000001"/>
           <w:insideV w:val="single" w:sz="4" w:space="0" w:color="000001"/>
         </w:tblBorders>
         <w:tblCellMar>
-          <w:top w:w="0" w:type="dxa"/>
           <w:left w:w="103" w:type="dxa"/>
-          <w:bottom w:w="0" w:type="dxa"/>
-          <w:right w:w="108" w:type="dxa"/>
         </w:tblCellMar>
+        <w:tblLook w:val="04A0"/>
       </w:tblPr>
       <w:tblGrid>
-        <w:gridCol w:w="779"/>
-        <w:gridCol w:w="5105"/>
-        <w:gridCol w:w="1080"/>
-        <w:gridCol w:w="1416"/>
-        <w:gridCol w:w="4"/>
-        <w:gridCol w:w="1703"/>
+        <w:gridCol w:w="939"/>
+        <w:gridCol w:w="4883"/>
+        <w:gridCol w:w="1066"/>
+        <w:gridCol w:w="1382"/>
+        <w:gridCol w:w="1783"/>
       </w:tblGrid>
       <w:tr>
         <w:trPr>
-          <w:cantSplit w:val="false"/>
+          <w:cantSplit/>
         </w:trPr>
         <w:tc>
           <w:tcPr>
@@ -937,11 +826,9 @@
               <w:top w:val="single" w:sz="4" w:space="0" w:color="000001"/>
               <w:left w:val="single" w:sz="4" w:space="0" w:color="000001"/>
               <w:bottom w:val="single" w:sz="4" w:space="0" w:color="000001"/>
-              <w:insideH w:val="single" w:sz="4" w:space="0" w:color="000001"/>
               <w:right w:val="single" w:sz="4" w:space="0" w:color="000001"/>
-              <w:insideV w:val="single" w:sz="4" w:space="0" w:color="000001"/>
             </w:tcBorders>
-            <w:shd w:fill="FFFFFF" w:val="clear"/>
+            <w:shd w:val="clear" w:color="auto" w:fill="FFFFFF"/>
             <w:tcMar>
               <w:left w:w="103" w:type="dxa"/>
             </w:tcMar>
@@ -949,9 +836,8 @@
           <w:p>
             <w:pPr>
               <w:pStyle w:val="ListParagraph"/>
-              <w:spacing w:before="0" w:after="0"/>
-              <w:ind w:left="0" w:right="0" w:hanging="0"/>
-              <w:contextualSpacing/>
+              <w:spacing w:after="0"/>
+              <w:ind w:left="0"/>
               <w:jc w:val="center"/>
               <w:rPr>
                 <w:rFonts w:ascii="Cambria" w:hAnsi="Cambria"/>
@@ -978,11 +864,9 @@
               <w:top w:val="single" w:sz="4" w:space="0" w:color="000001"/>
               <w:left w:val="single" w:sz="4" w:space="0" w:color="000001"/>
               <w:bottom w:val="single" w:sz="4" w:space="0" w:color="000001"/>
-              <w:insideH w:val="single" w:sz="4" w:space="0" w:color="000001"/>
               <w:right w:val="single" w:sz="4" w:space="0" w:color="000001"/>
-              <w:insideV w:val="single" w:sz="4" w:space="0" w:color="000001"/>
             </w:tcBorders>
-            <w:shd w:fill="FFFFFF" w:val="clear"/>
+            <w:shd w:val="clear" w:color="auto" w:fill="FFFFFF"/>
             <w:tcMar>
               <w:left w:w="103" w:type="dxa"/>
             </w:tcMar>
@@ -990,9 +874,8 @@
           <w:p>
             <w:pPr>
               <w:pStyle w:val="ListParagraph"/>
-              <w:spacing w:before="0" w:after="0"/>
-              <w:ind w:left="0" w:right="0" w:hanging="0"/>
-              <w:contextualSpacing/>
+              <w:spacing w:after="0"/>
+              <w:ind w:left="0"/>
               <w:jc w:val="center"/>
               <w:rPr>
                 <w:rFonts w:ascii="Cambria" w:hAnsi="Cambria"/>
@@ -1019,11 +902,9 @@
               <w:top w:val="single" w:sz="4" w:space="0" w:color="000001"/>
               <w:left w:val="single" w:sz="4" w:space="0" w:color="000001"/>
               <w:bottom w:val="single" w:sz="4" w:space="0" w:color="000001"/>
-              <w:insideH w:val="single" w:sz="4" w:space="0" w:color="000001"/>
               <w:right w:val="single" w:sz="4" w:space="0" w:color="000001"/>
-              <w:insideV w:val="single" w:sz="4" w:space="0" w:color="000001"/>
             </w:tcBorders>
-            <w:shd w:fill="FFFFFF" w:val="clear"/>
+            <w:shd w:val="clear" w:color="auto" w:fill="FFFFFF"/>
             <w:tcMar>
               <w:left w:w="103" w:type="dxa"/>
             </w:tcMar>
@@ -1031,9 +912,8 @@
           <w:p>
             <w:pPr>
               <w:pStyle w:val="ListParagraph"/>
-              <w:spacing w:before="0" w:after="0"/>
-              <w:ind w:left="0" w:right="0" w:hanging="0"/>
-              <w:contextualSpacing/>
+              <w:spacing w:after="0"/>
+              <w:ind w:left="0"/>
               <w:jc w:val="center"/>
               <w:rPr>
                 <w:rFonts w:ascii="Cambria" w:hAnsi="Cambria"/>
@@ -1060,11 +940,9 @@
               <w:top w:val="single" w:sz="4" w:space="0" w:color="000001"/>
               <w:left w:val="single" w:sz="4" w:space="0" w:color="000001"/>
               <w:bottom w:val="single" w:sz="4" w:space="0" w:color="000001"/>
-              <w:insideH w:val="single" w:sz="4" w:space="0" w:color="000001"/>
               <w:right w:val="single" w:sz="4" w:space="0" w:color="000001"/>
-              <w:insideV w:val="single" w:sz="4" w:space="0" w:color="000001"/>
             </w:tcBorders>
-            <w:shd w:fill="FFFFFF" w:val="clear"/>
+            <w:shd w:val="clear" w:color="auto" w:fill="FFFFFF"/>
             <w:tcMar>
               <w:left w:w="103" w:type="dxa"/>
             </w:tcMar>
@@ -1072,9 +950,8 @@
           <w:p>
             <w:pPr>
               <w:pStyle w:val="ListParagraph"/>
-              <w:spacing w:before="0" w:after="0"/>
-              <w:ind w:left="0" w:right="0" w:hanging="0"/>
-              <w:contextualSpacing/>
+              <w:spacing w:after="0"/>
+              <w:ind w:left="0"/>
               <w:jc w:val="center"/>
               <w:rPr>
                 <w:rFonts w:ascii="Cambria" w:hAnsi="Cambria"/>
@@ -1097,24 +974,20 @@
         <w:tc>
           <w:tcPr>
             <w:tcW w:w="1707" w:type="dxa"/>
-            <w:gridSpan w:val="2"/>
             <w:tcBorders>
               <w:top w:val="single" w:sz="4" w:space="0" w:color="000001"/>
               <w:left w:val="single" w:sz="4" w:space="0" w:color="000001"/>
               <w:bottom w:val="single" w:sz="4" w:space="0" w:color="000001"/>
-              <w:insideH w:val="single" w:sz="4" w:space="0" w:color="000001"/>
               <w:right w:val="single" w:sz="4" w:space="0" w:color="000001"/>
-              <w:insideV w:val="single" w:sz="4" w:space="0" w:color="000001"/>
             </w:tcBorders>
-            <w:shd w:fill="FFFFFF" w:val="clear"/>
+            <w:shd w:val="clear" w:color="auto" w:fill="FFFFFF"/>
             <w:tcMar>
               <w:left w:w="103" w:type="dxa"/>
             </w:tcMar>
           </w:tcPr>
           <w:p>
             <w:pPr>
-              <w:pStyle w:val="Normal"/>
-              <w:spacing w:before="0" w:after="0"/>
+              <w:spacing w:after="0"/>
               <w:contextualSpacing/>
               <w:jc w:val="center"/>
               <w:rPr>
@@ -1137,9 +1010,8 @@
           <w:p>
             <w:pPr>
               <w:pStyle w:val="ListParagraph"/>
-              <w:spacing w:before="0" w:after="0"/>
-              <w:ind w:left="0" w:right="0" w:hanging="0"/>
-              <w:contextualSpacing/>
+              <w:spacing w:after="0"/>
+              <w:ind w:left="0"/>
               <w:jc w:val="center"/>
               <w:rPr>
                 <w:rFonts w:ascii="Cambria" w:hAnsi="Cambria"/>
@@ -1162,7 +1034,7 @@
       </w:tr>
       <w:tr>
         <w:trPr>
-          <w:cantSplit w:val="false"/>
+          <w:cantSplit/>
         </w:trPr>
         <w:tc>
           <w:tcPr>
@@ -1171,21 +1043,49 @@
               <w:top w:val="single" w:sz="4" w:space="0" w:color="000001"/>
               <w:left w:val="single" w:sz="4" w:space="0" w:color="000001"/>
               <w:bottom w:val="single" w:sz="4" w:space="0" w:color="000001"/>
-              <w:insideH w:val="single" w:sz="4" w:space="0" w:color="000001"/>
               <w:right w:val="single" w:sz="4" w:space="0" w:color="000001"/>
-              <w:insideV w:val="single" w:sz="4" w:space="0" w:color="000001"/>
             </w:tcBorders>
-            <w:shd w:fill="FFFFFF" w:val="clear"/>
+            <w:shd w:val="clear" w:color="auto" w:fill="FFFFFF"/>
             <w:tcMar>
               <w:left w:w="103" w:type="dxa"/>
             </w:tcMar>
           </w:tcPr>
           <w:p>
             <w:pPr>
+              <w:spacing w:after="0"/>
+              <w:contextualSpacing/>
+              <w:rPr>
+                <w:rFonts w:ascii="Cambria" w:hAnsi="Cambria"/>
+                <w:color w:val="000000"/>
+              </w:rPr>
+            </w:pPr>
+            <w:r>
+              <w:rPr>
+                <w:rFonts w:ascii="Cambria" w:hAnsi="Cambria"/>
+                <w:color w:val="000000"/>
+              </w:rPr>
+              <w:t xml:space="preserve">{% for i in </w:t>
+            </w:r>
+            <w:r>
+              <w:rPr>
+                <w:rFonts w:ascii="Cambria" w:hAnsi="Cambria"/>
+                <w:color w:val="000000"/>
+              </w:rPr>
+              <w:t>SrNo</w:t>
+            </w:r>
+            <w:r>
+              <w:rPr>
+                <w:rFonts w:ascii="Cambria" w:hAnsi="Cambria"/>
+                <w:color w:val="000000"/>
+              </w:rPr>
+              <w:t xml:space="preserve"> %}</w:t>
+            </w:r>
+          </w:p>
+          <w:p>
+            <w:pPr>
               <w:pStyle w:val="ListParagraph"/>
-              <w:spacing w:before="0" w:after="0"/>
-              <w:ind w:left="0" w:right="0" w:hanging="0"/>
-              <w:contextualSpacing/>
+              <w:spacing w:after="0"/>
+              <w:ind w:left="0"/>
               <w:jc w:val="center"/>
               <w:rPr>
                 <w:rFonts w:ascii="Cambria" w:hAnsi="Cambria"/>
@@ -1196,10 +1096,9 @@
             <w:r>
               <w:rPr>
                 <w:rFonts w:ascii="Cambria" w:hAnsi="Cambria"/>
-                <w:sz w:val="23"/>
-                <w:szCs w:val="23"/>
-              </w:rPr>
-              <w:t>1.</w:t>
+                <w:color w:val="000000"/>
+              </w:rPr>
+              <w:t>{{i}}.{% endfor %}</w:t>
             </w:r>
           </w:p>
         </w:tc>
@@ -1210,52 +1109,64 @@
               <w:top w:val="single" w:sz="4" w:space="0" w:color="000001"/>
               <w:left w:val="single" w:sz="4" w:space="0" w:color="000001"/>
               <w:bottom w:val="single" w:sz="4" w:space="0" w:color="000001"/>
-              <w:insideH w:val="single" w:sz="4" w:space="0" w:color="000001"/>
               <w:right w:val="single" w:sz="4" w:space="0" w:color="000001"/>
-              <w:insideV w:val="single" w:sz="4" w:space="0" w:color="000001"/>
             </w:tcBorders>
-            <w:shd w:fill="FFFFFF" w:val="clear"/>
+            <w:shd w:val="clear" w:color="auto" w:fill="FFFFFF"/>
             <w:tcMar>
               <w:left w:w="103" w:type="dxa"/>
             </w:tcMar>
           </w:tcPr>
           <w:p>
             <w:pPr>
-              <w:pStyle w:val="Normal"/>
-              <w:spacing w:before="0" w:after="0"/>
-              <w:ind w:left="0" w:right="0" w:hanging="0"/>
+              <w:spacing w:after="0"/>
+              <w:contextualSpacing/>
+              <w:rPr>
+                <w:rFonts w:ascii="Cambria" w:hAnsi="Cambria"/>
+                <w:color w:val="000000"/>
+              </w:rPr>
+            </w:pPr>
+            <w:r>
+              <w:rPr>
+                <w:rFonts w:ascii="Cambria" w:hAnsi="Cambria"/>
+                <w:color w:val="000000"/>
+              </w:rPr>
+              <w:t>{% for i in DescriptionofGoods %</w:t>
+            </w:r>
+            <w:r>
+              <w:rPr>
+                <w:rFonts w:ascii="Cambria" w:hAnsi="Cambria"/>
+                <w:color w:val="000000"/>
+              </w:rPr>
+              <w:t>}</w:t>
+            </w:r>
+          </w:p>
+          <w:p>
+            <w:pPr>
+              <w:spacing w:after="0"/>
+              <w:contextualSpacing/>
+              <w:rPr>
+                <w:rFonts w:ascii="Cambria" w:hAnsi="Cambria"/>
+                <w:color w:val="000000"/>
+              </w:rPr>
+            </w:pPr>
+            <w:r>
+              <w:rPr>
+                <w:rFonts w:ascii="Cambria" w:hAnsi="Cambria"/>
+                <w:color w:val="000000"/>
+              </w:rPr>
+              <w:t>{{i}}{% endfor %}</w:t>
+            </w:r>
+          </w:p>
+          <w:p>
+            <w:pPr>
+              <w:spacing w:after="0"/>
               <w:contextualSpacing/>
               <w:jc w:val="center"/>
               <w:rPr>
                 <w:rFonts w:ascii="Cambria" w:hAnsi="Cambria"/>
-                <w:b w:val="false"/>
-                <w:i w:val="false"/>
-                <w:strike w:val="false"/>
-                <w:dstrike w:val="false"/>
-                <w:outline w:val="false"/>
-                <w:shadow w:val="false"/>
                 <w:color w:val="000000"/>
-                <w:sz w:val="22"/>
-                <w:u w:val="none"/>
-                <w:em w:val="none"/>
               </w:rPr>
             </w:pPr>
-            <w:r>
-              <w:rPr>
-                <w:rFonts w:ascii="Cambria" w:hAnsi="Cambria"/>
-                <w:b w:val="false"/>
-                <w:i w:val="false"/>
-                <w:strike w:val="false"/>
-                <w:dstrike w:val="false"/>
-                <w:outline w:val="false"/>
-                <w:shadow w:val="false"/>
-                <w:color w:val="000000"/>
-                <w:sz w:val="22"/>
-                <w:u w:val="none"/>
-                <w:em w:val="none"/>
-              </w:rPr>
-              <w:t>{{DescriptionofGoods}}</w:t>
-            </w:r>
           </w:p>
         </w:tc>
         <w:tc>
@@ -1265,21 +1176,52 @@
               <w:top w:val="single" w:sz="4" w:space="0" w:color="000001"/>
               <w:left w:val="single" w:sz="4" w:space="0" w:color="000001"/>
               <w:bottom w:val="single" w:sz="4" w:space="0" w:color="000001"/>
-              <w:insideH w:val="single" w:sz="4" w:space="0" w:color="000001"/>
               <w:right w:val="single" w:sz="4" w:space="0" w:color="000001"/>
-              <w:insideV w:val="single" w:sz="4" w:space="0" w:color="000001"/>
             </w:tcBorders>
-            <w:shd w:fill="FFFFFF" w:val="clear"/>
+            <w:shd w:val="clear" w:color="auto" w:fill="FFFFFF"/>
             <w:tcMar>
               <w:left w:w="103" w:type="dxa"/>
             </w:tcMar>
           </w:tcPr>
           <w:p>
             <w:pPr>
+              <w:spacing w:after="0"/>
+              <w:contextualSpacing/>
+              <w:rPr>
+                <w:rFonts w:ascii="Cambria" w:hAnsi="Cambria"/>
+                <w:color w:val="000000"/>
+              </w:rPr>
+            </w:pPr>
+            <w:r>
+              <w:rPr>
+                <w:rFonts w:ascii="Cambria" w:hAnsi="Cambria"/>
+                <w:color w:val="000000"/>
+              </w:rPr>
+              <w:t>{% for i in Qty %}</w:t>
+            </w:r>
+          </w:p>
+          <w:p>
+            <w:pPr>
+              <w:spacing w:after="0"/>
+              <w:contextualSpacing/>
+              <w:rPr>
+                <w:rFonts w:ascii="Cambria" w:hAnsi="Cambria"/>
+                <w:color w:val="000000"/>
+              </w:rPr>
+            </w:pPr>
+            <w:r>
+              <w:rPr>
+                <w:rFonts w:ascii="Cambria" w:hAnsi="Cambria"/>
+                <w:color w:val="000000"/>
+              </w:rPr>
+              <w:t>{{i}}{% endfor %}</w:t>
+            </w:r>
+          </w:p>
+          <w:p>
+            <w:pPr>
               <w:pStyle w:val="ListParagraph"/>
-              <w:spacing w:before="0" w:after="0"/>
-              <w:ind w:left="0" w:right="0" w:hanging="0"/>
-              <w:contextualSpacing/>
+              <w:spacing w:after="0"/>
+              <w:ind w:left="0"/>
               <w:jc w:val="center"/>
               <w:rPr>
                 <w:rFonts w:ascii="Cambria" w:hAnsi="Cambria"/>
@@ -1287,14 +1229,6 @@
                 <w:szCs w:val="23"/>
               </w:rPr>
             </w:pPr>
-            <w:r>
-              <w:rPr>
-                <w:rFonts w:ascii="Cambria" w:hAnsi="Cambria"/>
-                <w:sz w:val="23"/>
-                <w:szCs w:val="23"/>
-              </w:rPr>
-              <w:t>{{Qty}}</w:t>
-            </w:r>
           </w:p>
         </w:tc>
         <w:tc>
@@ -1304,11 +1238,137 @@
               <w:top w:val="single" w:sz="4" w:space="0" w:color="000001"/>
               <w:left w:val="single" w:sz="4" w:space="0" w:color="000001"/>
               <w:bottom w:val="single" w:sz="4" w:space="0" w:color="000001"/>
-              <w:insideH w:val="single" w:sz="4" w:space="0" w:color="000001"/>
               <w:right w:val="single" w:sz="4" w:space="0" w:color="000001"/>
-              <w:insideV w:val="single" w:sz="4" w:space="0" w:color="000001"/>
             </w:tcBorders>
-            <w:shd w:fill="FFFFFF" w:val="clear"/>
+            <w:shd w:val="clear" w:color="auto" w:fill="FFFFFF"/>
+            <w:tcMar>
+              <w:left w:w="103" w:type="dxa"/>
+            </w:tcMar>
+          </w:tcPr>
+          <w:p>
+            <w:pPr>
+              <w:spacing w:after="0"/>
+              <w:contextualSpacing/>
+              <w:rPr>
+                <w:rFonts w:ascii="Cambria" w:hAnsi="Cambria"/>
+                <w:color w:val="000000"/>
+              </w:rPr>
+            </w:pPr>
+            <w:r>
+              <w:rPr>
+                <w:rFonts w:ascii="Cambria" w:hAnsi="Cambria"/>
+                <w:color w:val="000000"/>
+              </w:rPr>
+              <w:t>{% for i in CTHNo %}</w:t>
+            </w:r>
+          </w:p>
+          <w:p>
+            <w:pPr>
+              <w:spacing w:after="0"/>
+              <w:contextualSpacing/>
+              <w:rPr>
+                <w:rFonts w:ascii="Cambria" w:hAnsi="Cambria"/>
+                <w:color w:val="000000"/>
+              </w:rPr>
+            </w:pPr>
+            <w:r>
+              <w:rPr>
+                <w:rFonts w:ascii="Cambria" w:hAnsi="Cambria"/>
+                <w:color w:val="000000"/>
+              </w:rPr>
+              <w:t>{{i}}{% endfor %}</w:t>
+            </w:r>
+          </w:p>
+          <w:p>
+            <w:pPr>
+              <w:pStyle w:val="ListParagraph"/>
+              <w:spacing w:after="0"/>
+              <w:ind w:left="0"/>
+              <w:jc w:val="center"/>
+              <w:rPr>
+                <w:rFonts w:ascii="Cambria" w:hAnsi="Cambria"/>
+                <w:color w:val="000000"/>
+              </w:rPr>
+            </w:pPr>
+          </w:p>
+        </w:tc>
+        <w:tc>
+          <w:tcPr>
+            <w:tcW w:w="1707" w:type="dxa"/>
+            <w:tcBorders>
+              <w:top w:val="single" w:sz="4" w:space="0" w:color="000001"/>
+              <w:left w:val="single" w:sz="4" w:space="0" w:color="000001"/>
+              <w:bottom w:val="single" w:sz="4" w:space="0" w:color="000001"/>
+              <w:right w:val="single" w:sz="4" w:space="0" w:color="000001"/>
+            </w:tcBorders>
+            <w:shd w:val="clear" w:color="auto" w:fill="FFFFFF"/>
+            <w:tcMar>
+              <w:left w:w="103" w:type="dxa"/>
+            </w:tcMar>
+          </w:tcPr>
+          <w:p>
+            <w:pPr>
+              <w:spacing w:after="0"/>
+              <w:contextualSpacing/>
+              <w:rPr>
+                <w:rFonts w:ascii="Cambria" w:hAnsi="Cambria"/>
+                <w:color w:val="000000"/>
+              </w:rPr>
+            </w:pPr>
+            <w:r>
+              <w:rPr>
+                <w:rFonts w:ascii="Cambria" w:hAnsi="Cambria"/>
+                <w:color w:val="000000"/>
+              </w:rPr>
+              <w:t>{% for i in CIFValue %}</w:t>
+            </w:r>
+          </w:p>
+          <w:p>
+            <w:pPr>
+              <w:spacing w:after="0"/>
+              <w:contextualSpacing/>
+              <w:rPr>
+                <w:rFonts w:ascii="Cambria" w:hAnsi="Cambria"/>
+                <w:color w:val="000000"/>
+              </w:rPr>
+            </w:pPr>
+            <w:r>
+              <w:rPr>
+                <w:rFonts w:ascii="Cambria" w:hAnsi="Cambria"/>
+                <w:color w:val="000000"/>
+              </w:rPr>
+              <w:t>{{i}}{% endfor %}</w:t>
+            </w:r>
+          </w:p>
+          <w:p>
+            <w:pPr>
+              <w:spacing w:after="0"/>
+              <w:contextualSpacing/>
+              <w:jc w:val="center"/>
+              <w:rPr>
+                <w:rFonts w:ascii="Cambria" w:hAnsi="Cambria"/>
+                <w:sz w:val="23"/>
+                <w:szCs w:val="23"/>
+              </w:rPr>
+            </w:pPr>
+          </w:p>
+        </w:tc>
+      </w:tr>
+      <w:tr>
+        <w:trPr>
+          <w:cantSplit/>
+        </w:trPr>
+        <w:tc>
+          <w:tcPr>
+            <w:tcW w:w="8384" w:type="dxa"/>
+            <w:gridSpan w:val="4"/>
+            <w:tcBorders>
+              <w:top w:val="single" w:sz="4" w:space="0" w:color="000001"/>
+              <w:left w:val="single" w:sz="4" w:space="0" w:color="000001"/>
+              <w:bottom w:val="single" w:sz="4" w:space="0" w:color="000001"/>
+              <w:right w:val="single" w:sz="4" w:space="0" w:color="000001"/>
+            </w:tcBorders>
+            <w:shd w:val="clear" w:color="auto" w:fill="FFFFFF"/>
             <w:tcMar>
               <w:left w:w="103" w:type="dxa"/>
             </w:tcMar>
@@ -1316,144 +1376,11 @@
           <w:p>
             <w:pPr>
               <w:pStyle w:val="ListParagraph"/>
-              <w:spacing w:before="0" w:after="0"/>
-              <w:ind w:left="0" w:right="0" w:hanging="0"/>
-              <w:contextualSpacing/>
-              <w:jc w:val="center"/>
-              <w:rPr>
-                <w:rFonts w:ascii="Cambria" w:hAnsi="Cambria"/>
-                <w:b w:val="false"/>
-                <w:i w:val="false"/>
-                <w:strike w:val="false"/>
-                <w:dstrike w:val="false"/>
-                <w:outline w:val="false"/>
-                <w:shadow w:val="false"/>
-                <w:color w:val="000000"/>
-                <w:sz w:val="22"/>
-                <w:u w:val="none"/>
-                <w:em w:val="none"/>
-              </w:rPr>
-            </w:pPr>
-            <w:r>
-              <w:rPr>
-                <w:rFonts w:ascii="Cambria" w:hAnsi="Cambria"/>
-                <w:sz w:val="23"/>
-                <w:szCs w:val="23"/>
-              </w:rPr>
-              <w:t>{{</w:t>
-            </w:r>
-            <w:r>
-              <w:rPr>
-                <w:rFonts w:ascii="Cambria" w:hAnsi="Cambria"/>
-                <w:b w:val="false"/>
-                <w:i w:val="false"/>
-                <w:strike w:val="false"/>
-                <w:dstrike w:val="false"/>
-                <w:outline w:val="false"/>
-                <w:shadow w:val="false"/>
-                <w:color w:val="000000"/>
-                <w:sz w:val="22"/>
-                <w:u w:val="none"/>
-                <w:em w:val="none"/>
-              </w:rPr>
-              <w:t>CTHNo}}</w:t>
-            </w:r>
-          </w:p>
-        </w:tc>
-        <w:tc>
-          <w:tcPr>
-            <w:tcW w:w="1707" w:type="dxa"/>
-            <w:gridSpan w:val="2"/>
-            <w:tcBorders>
-              <w:top w:val="single" w:sz="4" w:space="0" w:color="000001"/>
-              <w:left w:val="single" w:sz="4" w:space="0" w:color="000001"/>
-              <w:bottom w:val="single" w:sz="4" w:space="0" w:color="000001"/>
-              <w:insideH w:val="single" w:sz="4" w:space="0" w:color="000001"/>
-              <w:right w:val="single" w:sz="4" w:space="0" w:color="000001"/>
-              <w:insideV w:val="single" w:sz="4" w:space="0" w:color="000001"/>
-            </w:tcBorders>
-            <w:shd w:fill="FFFFFF" w:val="clear"/>
-            <w:tcMar>
-              <w:left w:w="103" w:type="dxa"/>
-            </w:tcMar>
-          </w:tcPr>
-          <w:p>
-            <w:pPr>
-              <w:pStyle w:val="Normal"/>
-              <w:spacing w:before="0" w:after="0"/>
-              <w:contextualSpacing/>
-              <w:jc w:val="center"/>
-              <w:rPr>
-                <w:rFonts w:ascii="Cambria" w:hAnsi="Cambria"/>
-                <w:sz w:val="23"/>
-                <w:szCs w:val="23"/>
-              </w:rPr>
-            </w:pPr>
-            <w:r>
-              <w:rPr>
-                <w:rFonts w:ascii="Cambria" w:hAnsi="Cambria"/>
-                <w:sz w:val="23"/>
-                <w:szCs w:val="23"/>
-              </w:rPr>
-              <w:t>{{</w:t>
-            </w:r>
-            <w:r>
-              <w:rPr>
-                <w:rFonts w:ascii="Cambria" w:hAnsi="Cambria"/>
-                <w:b w:val="false"/>
-                <w:i w:val="false"/>
-                <w:strike w:val="false"/>
-                <w:dstrike w:val="false"/>
-                <w:outline w:val="false"/>
-                <w:shadow w:val="false"/>
-                <w:color w:val="000000"/>
-                <w:sz w:val="22"/>
-                <w:u w:val="none"/>
-                <w:em w:val="none"/>
-              </w:rPr>
-              <w:t>CIFValue</w:t>
-            </w:r>
-            <w:r>
-              <w:rPr>
-                <w:rFonts w:ascii="Cambria" w:hAnsi="Cambria"/>
-                <w:sz w:val="23"/>
-                <w:szCs w:val="23"/>
-              </w:rPr>
-              <w:t>}}</w:t>
-            </w:r>
-          </w:p>
-        </w:tc>
-      </w:tr>
-      <w:tr>
-        <w:trPr>
-          <w:cantSplit w:val="false"/>
-        </w:trPr>
-        <w:tc>
-          <w:tcPr>
-            <w:tcW w:w="8384" w:type="dxa"/>
-            <w:gridSpan w:val="5"/>
-            <w:tcBorders>
-              <w:top w:val="single" w:sz="4" w:space="0" w:color="000001"/>
-              <w:left w:val="single" w:sz="4" w:space="0" w:color="000001"/>
-              <w:bottom w:val="single" w:sz="4" w:space="0" w:color="000001"/>
-              <w:insideH w:val="single" w:sz="4" w:space="0" w:color="000001"/>
-              <w:right w:val="single" w:sz="4" w:space="0" w:color="000001"/>
-              <w:insideV w:val="single" w:sz="4" w:space="0" w:color="000001"/>
-            </w:tcBorders>
-            <w:shd w:fill="FFFFFF" w:val="clear"/>
-            <w:tcMar>
-              <w:left w:w="103" w:type="dxa"/>
-            </w:tcMar>
-          </w:tcPr>
-          <w:p>
-            <w:pPr>
-              <w:pStyle w:val="ListParagraph"/>
-              <w:spacing w:before="0" w:after="0"/>
-              <w:ind w:left="0" w:right="0" w:hanging="0"/>
-              <w:contextualSpacing/>
+              <w:spacing w:after="0"/>
+              <w:ind w:left="0"/>
               <w:jc w:val="right"/>
               <w:rPr>
-                <w:rFonts w:cs="Times New Roman" w:ascii="Cambria" w:hAnsi="Cambria"/>
+                <w:rFonts w:ascii="Cambria" w:hAnsi="Cambria"/>
                 <w:b/>
                 <w:bCs/>
                 <w:sz w:val="20"/>
@@ -1462,7 +1389,7 @@
             </w:pPr>
             <w:r>
               <w:rPr>
-                <w:rFonts w:cs="Times New Roman" w:ascii="Cambria" w:hAnsi="Cambria"/>
+                <w:rFonts w:ascii="Cambria" w:hAnsi="Cambria"/>
                 <w:b/>
                 <w:bCs/>
                 <w:sz w:val="20"/>
@@ -1479,19 +1406,16 @@
               <w:top w:val="single" w:sz="4" w:space="0" w:color="000001"/>
               <w:left w:val="single" w:sz="4" w:space="0" w:color="000001"/>
               <w:bottom w:val="single" w:sz="4" w:space="0" w:color="000001"/>
-              <w:insideH w:val="single" w:sz="4" w:space="0" w:color="000001"/>
               <w:right w:val="single" w:sz="4" w:space="0" w:color="000001"/>
-              <w:insideV w:val="single" w:sz="4" w:space="0" w:color="000001"/>
             </w:tcBorders>
-            <w:shd w:fill="FFFFFF" w:val="clear"/>
+            <w:shd w:val="clear" w:color="auto" w:fill="FFFFFF"/>
             <w:tcMar>
               <w:left w:w="103" w:type="dxa"/>
             </w:tcMar>
           </w:tcPr>
           <w:p>
             <w:pPr>
-              <w:pStyle w:val="Normal"/>
-              <w:spacing w:before="0" w:after="0"/>
+              <w:spacing w:after="0"/>
               <w:contextualSpacing/>
               <w:jc w:val="center"/>
               <w:rPr>
@@ -1517,22 +1441,14 @@
     <w:p>
       <w:pPr>
         <w:pStyle w:val="ListParagraph"/>
-        <w:ind w:left="1440" w:right="0" w:hanging="0"/>
-        <w:rPr>
-          <w:rFonts w:cs="Calibri" w:ascii="Cambria" w:hAnsi="Cambria"/>
+        <w:ind w:left="1440"/>
+        <w:rPr>
+          <w:rFonts w:ascii="Cambria" w:hAnsi="Cambria" w:cs="Calibri"/>
           <w:color w:val="000000"/>
           <w:sz w:val="23"/>
           <w:szCs w:val="23"/>
         </w:rPr>
       </w:pPr>
-      <w:r>
-        <w:rPr>
-          <w:rFonts w:cs="Calibri" w:ascii="Cambria" w:hAnsi="Cambria"/>
-          <w:color w:val="000000"/>
-          <w:sz w:val="23"/>
-          <w:szCs w:val="23"/>
-        </w:rPr>
-      </w:r>
     </w:p>
     <w:p>
       <w:pPr>
@@ -1543,16 +1459,7 @@
         </w:numPr>
         <w:rPr>
           <w:rFonts w:ascii="Cambria" w:hAnsi="Cambria"/>
-          <w:b w:val="false"/>
-          <w:i w:val="false"/>
-          <w:strike w:val="false"/>
-          <w:dstrike w:val="false"/>
-          <w:outline w:val="false"/>
-          <w:shadow w:val="false"/>
           <w:color w:val="000000"/>
-          <w:sz w:val="22"/>
-          <w:u w:val="none"/>
-          <w:em w:val="none"/>
         </w:rPr>
       </w:pPr>
       <w:r>
@@ -1566,7 +1473,7 @@
       </w:r>
       <w:r>
         <w:rPr>
-          <w:rFonts w:cs="Calibri" w:ascii="Cambria" w:hAnsi="Cambria"/>
+          <w:rFonts w:ascii="Cambria" w:hAnsi="Cambria" w:cs="Calibri"/>
           <w:color w:val="000000"/>
           <w:sz w:val="23"/>
           <w:szCs w:val="23"/>
@@ -1576,16 +1483,7 @@
       <w:r>
         <w:rPr>
           <w:rFonts w:ascii="Cambria" w:hAnsi="Cambria"/>
-          <w:b w:val="false"/>
-          <w:i w:val="false"/>
-          <w:strike w:val="false"/>
-          <w:dstrike w:val="false"/>
-          <w:outline w:val="false"/>
-          <w:shadow w:val="false"/>
           <w:color w:val="000000"/>
-          <w:sz w:val="22"/>
-          <w:u w:val="none"/>
-          <w:em w:val="none"/>
         </w:rPr>
         <w:t>B17Bond25percentDebit}}</w:t>
       </w:r>
@@ -1599,16 +1497,7 @@
         </w:numPr>
         <w:rPr>
           <w:rFonts w:ascii="Cambria" w:hAnsi="Cambria"/>
-          <w:b w:val="false"/>
-          <w:i w:val="false"/>
-          <w:strike w:val="false"/>
-          <w:dstrike w:val="false"/>
-          <w:outline w:val="false"/>
-          <w:shadow w:val="false"/>
           <w:color w:val="000000"/>
-          <w:sz w:val="22"/>
-          <w:u w:val="none"/>
-          <w:em w:val="none"/>
         </w:rPr>
       </w:pPr>
       <w:r>
@@ -1622,7 +1511,7 @@
       </w:r>
       <w:r>
         <w:rPr>
-          <w:rFonts w:eastAsia="Times New Roman" w:cs="Times New Roman" w:ascii="Cambria" w:hAnsi="Cambria"/>
+          <w:rFonts w:ascii="Cambria" w:eastAsia="Times New Roman" w:hAnsi="Cambria"/>
           <w:color w:val="000000"/>
           <w:sz w:val="23"/>
           <w:szCs w:val="23"/>
@@ -1632,29 +1521,18 @@
       <w:r>
         <w:rPr>
           <w:rFonts w:ascii="Cambria" w:hAnsi="Cambria"/>
-          <w:b w:val="false"/>
-          <w:i w:val="false"/>
-          <w:strike w:val="false"/>
-          <w:dstrike w:val="false"/>
-          <w:outline w:val="false"/>
-          <w:shadow w:val="false"/>
           <w:color w:val="000000"/>
-          <w:sz w:val="22"/>
-          <w:u w:val="none"/>
-          <w:em w:val="none"/>
         </w:rPr>
         <w:t>RunningB17BondBalance}}</w:t>
       </w:r>
     </w:p>
     <w:p>
       <w:pPr>
-        <w:pStyle w:val="Normal"/>
         <w:tabs>
-          <w:tab w:val="left" w:pos="851" w:leader="none"/>
+          <w:tab w:val="left" w:pos="851"/>
         </w:tabs>
-        <w:suppressAutoHyphens w:val="true"/>
-        <w:spacing w:lineRule="auto" w:line="240" w:before="0" w:after="0"/>
-        <w:ind w:left="720" w:right="0" w:hanging="0"/>
+        <w:spacing w:after="0" w:line="240" w:lineRule="auto"/>
+        <w:ind w:left="720"/>
         <w:jc w:val="both"/>
         <w:rPr>
           <w:rFonts w:ascii="Cambria" w:hAnsi="Cambria"/>
@@ -1664,7 +1542,7 @@
       </w:pPr>
       <w:r>
         <w:rPr>
-          <w:rFonts w:cs="Calibri" w:ascii="Cambria" w:hAnsi="Cambria"/>
+          <w:rFonts w:ascii="Cambria" w:hAnsi="Cambria" w:cs="Calibri"/>
           <w:sz w:val="21"/>
           <w:szCs w:val="21"/>
         </w:rPr>
@@ -1681,9 +1559,7 @@
     </w:p>
     <w:p>
       <w:pPr>
-        <w:pStyle w:val="Normal"/>
-        <w:spacing w:before="0" w:after="200"/>
-        <w:ind w:left="720" w:right="0" w:hanging="0"/>
+        <w:ind w:left="720"/>
         <w:contextualSpacing/>
         <w:rPr>
           <w:rFonts w:ascii="Cambria" w:hAnsi="Cambria"/>
@@ -1692,20 +1568,10 @@
           <w:szCs w:val="23"/>
         </w:rPr>
       </w:pPr>
-      <w:r>
-        <w:rPr>
-          <w:rFonts w:ascii="Cambria" w:hAnsi="Cambria"/>
-          <w:b/>
-          <w:sz w:val="23"/>
-          <w:szCs w:val="23"/>
-        </w:rPr>
-      </w:r>
-    </w:p>
-    <w:p>
-      <w:pPr>
-        <w:pStyle w:val="Normal"/>
-        <w:spacing w:before="0" w:after="200"/>
-        <w:ind w:left="720" w:right="0" w:hanging="0"/>
+    </w:p>
+    <w:p>
+      <w:pPr>
+        <w:ind w:left="720"/>
         <w:contextualSpacing/>
         <w:rPr>
           <w:rFonts w:ascii="Cambria" w:hAnsi="Cambria"/>
@@ -1726,9 +1592,7 @@
     </w:p>
     <w:p>
       <w:pPr>
-        <w:pStyle w:val="Normal"/>
-        <w:spacing w:before="0" w:after="200"/>
-        <w:ind w:left="720" w:right="0" w:hanging="0"/>
+        <w:ind w:left="720"/>
         <w:contextualSpacing/>
         <w:rPr>
           <w:rFonts w:ascii="Cambria" w:hAnsi="Cambria"/>
@@ -1749,9 +1613,7 @@
     </w:p>
     <w:p>
       <w:pPr>
-        <w:pStyle w:val="Normal"/>
-        <w:spacing w:before="0" w:after="200"/>
-        <w:ind w:left="720" w:right="0" w:hanging="0"/>
+        <w:ind w:left="720"/>
         <w:contextualSpacing/>
         <w:rPr>
           <w:rFonts w:ascii="Cambria" w:hAnsi="Cambria"/>
@@ -1772,9 +1634,7 @@
     </w:p>
     <w:p>
       <w:pPr>
-        <w:pStyle w:val="Normal"/>
-        <w:spacing w:before="0" w:after="200"/>
-        <w:ind w:left="720" w:right="0" w:hanging="0"/>
+        <w:ind w:left="720"/>
         <w:contextualSpacing/>
         <w:rPr>
           <w:rFonts w:ascii="Cambria" w:hAnsi="Cambria"/>
@@ -1795,9 +1655,7 @@
     </w:p>
     <w:p>
       <w:pPr>
-        <w:pStyle w:val="Normal"/>
-        <w:spacing w:before="0" w:after="200"/>
-        <w:ind w:left="720" w:right="0" w:hanging="0"/>
+        <w:ind w:left="720"/>
         <w:contextualSpacing/>
         <w:rPr>
           <w:rFonts w:ascii="Cambria" w:hAnsi="Cambria"/>
@@ -1818,8 +1676,6 @@
     </w:p>
     <w:p>
       <w:pPr>
-        <w:pStyle w:val="Normal"/>
-        <w:spacing w:before="0" w:after="200"/>
         <w:contextualSpacing/>
         <w:jc w:val="center"/>
         <w:rPr>
@@ -1829,19 +1685,21 @@
           <w:szCs w:val="20"/>
         </w:rPr>
       </w:pPr>
-      <w:r>
+    </w:p>
+    <w:p>
+      <w:pPr>
+        <w:contextualSpacing/>
+        <w:jc w:val="center"/>
         <w:rPr>
           <w:rFonts w:ascii="Verdana" w:hAnsi="Verdana"/>
           <w:b/>
           <w:sz w:val="20"/>
           <w:szCs w:val="20"/>
         </w:rPr>
-      </w:r>
-    </w:p>
-    <w:p>
-      <w:pPr>
-        <w:pStyle w:val="Normal"/>
-        <w:spacing w:before="0" w:after="200"/>
+      </w:pPr>
+    </w:p>
+    <w:p>
+      <w:pPr>
         <w:contextualSpacing/>
         <w:jc w:val="center"/>
         <w:rPr>
@@ -1851,90 +1709,305 @@
           <w:szCs w:val="20"/>
         </w:rPr>
       </w:pPr>
-      <w:r>
-        <w:rPr>
-          <w:rFonts w:ascii="Verdana" w:hAnsi="Verdana"/>
-          <w:b/>
-          <w:sz w:val="20"/>
-          <w:szCs w:val="20"/>
-        </w:rPr>
-      </w:r>
-    </w:p>
-    <w:p>
-      <w:pPr>
-        <w:pStyle w:val="Normal"/>
-        <w:spacing w:before="0" w:after="200"/>
+    </w:p>
+    <w:p>
+      <w:pPr>
         <w:contextualSpacing/>
         <w:jc w:val="center"/>
         <w:rPr>
-          <w:rFonts w:ascii="Verdana" w:hAnsi="Verdana"/>
-          <w:b/>
-          <w:sz w:val="20"/>
-          <w:szCs w:val="20"/>
-        </w:rPr>
-      </w:pPr>
-      <w:r>
-        <w:rPr>
-          <w:rFonts w:ascii="Verdana" w:hAnsi="Verdana"/>
-          <w:b/>
-          <w:sz w:val="20"/>
-          <w:szCs w:val="20"/>
-        </w:rPr>
-      </w:r>
-    </w:p>
-    <w:p>
-      <w:pPr>
-        <w:pStyle w:val="Normal"/>
-        <w:spacing w:before="0" w:after="200"/>
-        <w:contextualSpacing/>
-        <w:jc w:val="center"/>
-        <w:rPr>
-          <w:rFonts w:ascii="Cambria" w:hAnsi="Cambria"/>
-          <w:sz w:val="23"/>
-          <w:szCs w:val="23"/>
-          <w:shd w:fill="FFFFFF" w:val="clear"/>
-        </w:rPr>
-      </w:pPr>
-      <w:r>
-        <w:rPr>
-          <w:rFonts w:ascii="Cambria" w:hAnsi="Cambria"/>
-          <w:sz w:val="23"/>
-          <w:szCs w:val="23"/>
-          <w:shd w:fill="FFFFFF" w:val="clear"/>
-        </w:rPr>
-      </w:r>
+          <w:rFonts w:ascii="Cambria" w:hAnsi="Cambria"/>
+          <w:sz w:val="23"/>
+          <w:szCs w:val="23"/>
+          <w:shd w:val="clear" w:color="auto" w:fill="FFFFFF"/>
+        </w:rPr>
+      </w:pPr>
     </w:p>
     <w:sectPr>
-      <w:headerReference w:type="default" r:id="rId2"/>
-      <w:type w:val="nextPage"/>
+      <w:headerReference w:type="default" r:id="rId8"/>
       <w:pgSz w:w="11906" w:h="16838"/>
-      <w:pgMar w:left="567" w:right="992" w:header="426" w:top="965" w:footer="0" w:bottom="1440" w:gutter="0"/>
-      <w:pgNumType w:fmt="decimal"/>
-      <w:formProt w:val="false"/>
-      <w:textDirection w:val="lrTb"/>
-      <w:docGrid w:type="default" w:linePitch="360" w:charSpace="4294965247"/>
+      <w:pgMar w:top="965" w:right="992" w:bottom="1440" w:left="567" w:header="426" w:footer="0" w:gutter="0"/>
+      <w:cols w:space="720"/>
+      <w:formProt w:val="0"/>
+      <w:docGrid w:linePitch="360" w:charSpace="-2049"/>
     </w:sectPr>
   </w:body>
 </w:document>
 </file>
 
+<file path=word/endnotes.xml><?xml version="1.0" encoding="utf-8"?>
+<w:endnotes xmlns:ve="http://schemas.openxmlformats.org/markup-compatibility/2006" xmlns:o="urn:schemas-microsoft-com:office:office" xmlns:r="http://schemas.openxmlformats.org/officeDocument/2006/relationships" xmlns:m="http://schemas.openxmlformats.org/officeDocument/2006/math" xmlns:v="urn:schemas-microsoft-com:vml" xmlns:wp="http://schemas.openxmlformats.org/drawingml/2006/wordprocessingDrawing" xmlns:w10="urn:schemas-microsoft-com:office:word" xmlns:w="http://schemas.openxmlformats.org/wordprocessingml/2006/main" xmlns:wne="http://schemas.microsoft.com/office/word/2006/wordml">
+  <w:endnote w:type="separator" w:id="0">
+    <w:p>
+      <w:pPr>
+        <w:spacing w:after="0" w:line="240" w:lineRule="auto"/>
+      </w:pPr>
+      <w:r>
+        <w:separator/>
+      </w:r>
+    </w:p>
+  </w:endnote>
+  <w:endnote w:type="continuationSeparator" w:id="1">
+    <w:p>
+      <w:pPr>
+        <w:spacing w:after="0" w:line="240" w:lineRule="auto"/>
+      </w:pPr>
+      <w:r>
+        <w:continuationSeparator/>
+      </w:r>
+    </w:p>
+  </w:endnote>
+</w:endnotes>
+</file>
+
+<file path=word/footnotes.xml><?xml version="1.0" encoding="utf-8"?>
+<w:footnotes xmlns:ve="http://schemas.openxmlformats.org/markup-compatibility/2006" xmlns:o="urn:schemas-microsoft-com:office:office" xmlns:r="http://schemas.openxmlformats.org/officeDocument/2006/relationships" xmlns:m="http://schemas.openxmlformats.org/officeDocument/2006/math" xmlns:v="urn:schemas-microsoft-com:vml" xmlns:wp="http://schemas.openxmlformats.org/drawingml/2006/wordprocessingDrawing" xmlns:w10="urn:schemas-microsoft-com:office:word" xmlns:w="http://schemas.openxmlformats.org/wordprocessingml/2006/main" xmlns:wne="http://schemas.microsoft.com/office/word/2006/wordml">
+  <w:footnote w:type="separator" w:id="0">
+    <w:p>
+      <w:pPr>
+        <w:spacing w:after="0" w:line="240" w:lineRule="auto"/>
+      </w:pPr>
+      <w:r>
+        <w:separator/>
+      </w:r>
+    </w:p>
+  </w:footnote>
+  <w:footnote w:type="continuationSeparator" w:id="1">
+    <w:p>
+      <w:pPr>
+        <w:spacing w:after="0" w:line="240" w:lineRule="auto"/>
+      </w:pPr>
+      <w:r>
+        <w:continuationSeparator/>
+      </w:r>
+    </w:p>
+  </w:footnote>
+</w:footnotes>
+</file>
+
 <file path=word/header1.xml><?xml version="1.0" encoding="utf-8"?>
-<w:hdr xmlns:o="urn:schemas-microsoft-com:office:office" xmlns:r="http://schemas.openxmlformats.org/officeDocument/2006/relationships" xmlns:v="urn:schemas-microsoft-com:vml" xmlns:w="http://schemas.openxmlformats.org/wordprocessingml/2006/main" xmlns:w10="urn:schemas-microsoft-com:office:word" xmlns:wp="http://schemas.openxmlformats.org/drawingml/2006/wordprocessingDrawing">
+<w:hdr xmlns:ve="http://schemas.openxmlformats.org/markup-compatibility/2006" xmlns:o="urn:schemas-microsoft-com:office:office" xmlns:r="http://schemas.openxmlformats.org/officeDocument/2006/relationships" xmlns:m="http://schemas.openxmlformats.org/officeDocument/2006/math" xmlns:v="urn:schemas-microsoft-com:vml" xmlns:wp="http://schemas.openxmlformats.org/drawingml/2006/wordprocessingDrawing" xmlns:w10="urn:schemas-microsoft-com:office:word" xmlns:w="http://schemas.openxmlformats.org/wordprocessingml/2006/main" xmlns:wne="http://schemas.microsoft.com/office/word/2006/wordml">
   <w:p>
     <w:pPr>
       <w:pStyle w:val="Header"/>
-      <w:rPr/>
     </w:pPr>
-    <w:r>
-      <w:rPr/>
-    </w:r>
   </w:p>
 </w:hdr>
 </file>
 
 <file path=word/numbering.xml><?xml version="1.0" encoding="utf-8"?>
-<w:numbering xmlns:w="http://schemas.openxmlformats.org/wordprocessingml/2006/main" xmlns:o="urn:schemas-microsoft-com:office:office" xmlns:r="http://schemas.openxmlformats.org/officeDocument/2006/relationships" xmlns:v="urn:schemas-microsoft-com:vml">
+<w:numbering xmlns:ve="http://schemas.openxmlformats.org/markup-compatibility/2006" xmlns:o="urn:schemas-microsoft-com:office:office" xmlns:r="http://schemas.openxmlformats.org/officeDocument/2006/relationships" xmlns:m="http://schemas.openxmlformats.org/officeDocument/2006/math" xmlns:v="urn:schemas-microsoft-com:vml" xmlns:wp="http://schemas.openxmlformats.org/drawingml/2006/wordprocessingDrawing" xmlns:w10="urn:schemas-microsoft-com:office:word" xmlns:w="http://schemas.openxmlformats.org/wordprocessingml/2006/main" xmlns:wne="http://schemas.microsoft.com/office/word/2006/wordml">
+  <w:abstractNum w:abstractNumId="0">
+    <w:nsid w:val="18801455"/>
+    <w:multiLevelType w:val="multilevel"/>
+    <w:tmpl w:val="7A825232"/>
+    <w:lvl w:ilvl="0">
+      <w:start w:val="1"/>
+      <w:numFmt w:val="decimal"/>
+      <w:lvlText w:val="%1."/>
+      <w:lvlJc w:val="left"/>
+      <w:pPr>
+        <w:ind w:left="1123" w:hanging="360"/>
+      </w:pPr>
+    </w:lvl>
+    <w:lvl w:ilvl="1">
+      <w:start w:val="1"/>
+      <w:numFmt w:val="lowerLetter"/>
+      <w:lvlText w:val="%2."/>
+      <w:lvlJc w:val="left"/>
+      <w:pPr>
+        <w:ind w:left="1440" w:hanging="360"/>
+      </w:pPr>
+    </w:lvl>
+    <w:lvl w:ilvl="2">
+      <w:start w:val="1"/>
+      <w:numFmt w:val="lowerRoman"/>
+      <w:lvlText w:val="%3."/>
+      <w:lvlJc w:val="right"/>
+      <w:pPr>
+        <w:ind w:left="2160" w:hanging="180"/>
+      </w:pPr>
+    </w:lvl>
+    <w:lvl w:ilvl="3">
+      <w:start w:val="1"/>
+      <w:numFmt w:val="decimal"/>
+      <w:lvlText w:val="%4."/>
+      <w:lvlJc w:val="left"/>
+      <w:pPr>
+        <w:ind w:left="2880" w:hanging="360"/>
+      </w:pPr>
+    </w:lvl>
+    <w:lvl w:ilvl="4">
+      <w:start w:val="1"/>
+      <w:numFmt w:val="lowerLetter"/>
+      <w:lvlText w:val="%5."/>
+      <w:lvlJc w:val="left"/>
+      <w:pPr>
+        <w:ind w:left="3600" w:hanging="360"/>
+      </w:pPr>
+    </w:lvl>
+    <w:lvl w:ilvl="5">
+      <w:start w:val="1"/>
+      <w:numFmt w:val="lowerRoman"/>
+      <w:lvlText w:val="%6."/>
+      <w:lvlJc w:val="right"/>
+      <w:pPr>
+        <w:ind w:left="4320" w:hanging="180"/>
+      </w:pPr>
+    </w:lvl>
+    <w:lvl w:ilvl="6">
+      <w:start w:val="1"/>
+      <w:numFmt w:val="decimal"/>
+      <w:lvlText w:val="%7."/>
+      <w:lvlJc w:val="left"/>
+      <w:pPr>
+        <w:ind w:left="5040" w:hanging="360"/>
+      </w:pPr>
+    </w:lvl>
+    <w:lvl w:ilvl="7">
+      <w:start w:val="1"/>
+      <w:numFmt w:val="lowerLetter"/>
+      <w:lvlText w:val="%8."/>
+      <w:lvlJc w:val="left"/>
+      <w:pPr>
+        <w:ind w:left="5760" w:hanging="360"/>
+      </w:pPr>
+    </w:lvl>
+    <w:lvl w:ilvl="8">
+      <w:start w:val="1"/>
+      <w:numFmt w:val="lowerRoman"/>
+      <w:lvlText w:val="%9."/>
+      <w:lvlJc w:val="right"/>
+      <w:pPr>
+        <w:ind w:left="6480" w:hanging="180"/>
+      </w:pPr>
+    </w:lvl>
+  </w:abstractNum>
   <w:abstractNum w:abstractNumId="1">
+    <w:nsid w:val="523872DF"/>
+    <w:multiLevelType w:val="multilevel"/>
+    <w:tmpl w:val="4C302EC8"/>
+    <w:lvl w:ilvl="0">
+      <w:start w:val="1"/>
+      <w:numFmt w:val="none"/>
+      <w:suff w:val="nothing"/>
+      <w:lvlText w:val=""/>
+      <w:lvlJc w:val="left"/>
+      <w:pPr>
+        <w:tabs>
+          <w:tab w:val="num" w:pos="432"/>
+        </w:tabs>
+        <w:ind w:left="432" w:hanging="432"/>
+      </w:pPr>
+    </w:lvl>
+    <w:lvl w:ilvl="1">
+      <w:start w:val="1"/>
+      <w:numFmt w:val="none"/>
+      <w:suff w:val="nothing"/>
+      <w:lvlText w:val=""/>
+      <w:lvlJc w:val="left"/>
+      <w:pPr>
+        <w:tabs>
+          <w:tab w:val="num" w:pos="576"/>
+        </w:tabs>
+        <w:ind w:left="576" w:hanging="576"/>
+      </w:pPr>
+    </w:lvl>
+    <w:lvl w:ilvl="2">
+      <w:start w:val="1"/>
+      <w:numFmt w:val="none"/>
+      <w:suff w:val="nothing"/>
+      <w:lvlText w:val=""/>
+      <w:lvlJc w:val="left"/>
+      <w:pPr>
+        <w:tabs>
+          <w:tab w:val="num" w:pos="720"/>
+        </w:tabs>
+        <w:ind w:left="720" w:hanging="720"/>
+      </w:pPr>
+    </w:lvl>
+    <w:lvl w:ilvl="3">
+      <w:start w:val="1"/>
+      <w:numFmt w:val="none"/>
+      <w:suff w:val="nothing"/>
+      <w:lvlText w:val=""/>
+      <w:lvlJc w:val="left"/>
+      <w:pPr>
+        <w:tabs>
+          <w:tab w:val="num" w:pos="864"/>
+        </w:tabs>
+        <w:ind w:left="864" w:hanging="864"/>
+      </w:pPr>
+    </w:lvl>
+    <w:lvl w:ilvl="4">
+      <w:start w:val="1"/>
+      <w:numFmt w:val="none"/>
+      <w:suff w:val="nothing"/>
+      <w:lvlText w:val=""/>
+      <w:lvlJc w:val="left"/>
+      <w:pPr>
+        <w:tabs>
+          <w:tab w:val="num" w:pos="1008"/>
+        </w:tabs>
+        <w:ind w:left="1008" w:hanging="1008"/>
+      </w:pPr>
+    </w:lvl>
+    <w:lvl w:ilvl="5">
+      <w:start w:val="1"/>
+      <w:numFmt w:val="none"/>
+      <w:suff w:val="nothing"/>
+      <w:lvlText w:val=""/>
+      <w:lvlJc w:val="left"/>
+      <w:pPr>
+        <w:tabs>
+          <w:tab w:val="num" w:pos="1152"/>
+        </w:tabs>
+        <w:ind w:left="1152" w:hanging="1152"/>
+      </w:pPr>
+    </w:lvl>
+    <w:lvl w:ilvl="6">
+      <w:start w:val="1"/>
+      <w:numFmt w:val="none"/>
+      <w:suff w:val="nothing"/>
+      <w:lvlText w:val=""/>
+      <w:lvlJc w:val="left"/>
+      <w:pPr>
+        <w:tabs>
+          <w:tab w:val="num" w:pos="1296"/>
+        </w:tabs>
+        <w:ind w:left="1296" w:hanging="1296"/>
+      </w:pPr>
+    </w:lvl>
+    <w:lvl w:ilvl="7">
+      <w:start w:val="1"/>
+      <w:numFmt w:val="none"/>
+      <w:suff w:val="nothing"/>
+      <w:lvlText w:val=""/>
+      <w:lvlJc w:val="left"/>
+      <w:pPr>
+        <w:tabs>
+          <w:tab w:val="num" w:pos="1440"/>
+        </w:tabs>
+        <w:ind w:left="1440" w:hanging="1440"/>
+      </w:pPr>
+    </w:lvl>
+    <w:lvl w:ilvl="8">
+      <w:start w:val="1"/>
+      <w:numFmt w:val="none"/>
+      <w:suff w:val="nothing"/>
+      <w:lvlText w:val=""/>
+      <w:lvlJc w:val="left"/>
+      <w:pPr>
+        <w:tabs>
+          <w:tab w:val="num" w:pos="1584"/>
+        </w:tabs>
+        <w:ind w:left="1584" w:hanging="1584"/>
+      </w:pPr>
+    </w:lvl>
+  </w:abstractNum>
+  <w:abstractNum w:abstractNumId="2">
+    <w:nsid w:val="5E9B1CDB"/>
+    <w:multiLevelType w:val="multilevel"/>
+    <w:tmpl w:val="97AC46A2"/>
     <w:lvl w:ilvl="0">
       <w:start w:val="1"/>
       <w:numFmt w:val="bullet"/>
@@ -2044,226 +2117,24 @@
       </w:rPr>
     </w:lvl>
   </w:abstractNum>
-  <w:abstractNum w:abstractNumId="2">
-    <w:lvl w:ilvl="0">
-      <w:start w:val="1"/>
-      <w:numFmt w:val="decimal"/>
-      <w:lvlText w:val="%1."/>
-      <w:lvlJc w:val="left"/>
-      <w:pPr>
-        <w:ind w:left="1123" w:hanging="360"/>
-      </w:pPr>
-    </w:lvl>
-    <w:lvl w:ilvl="1">
-      <w:start w:val="1"/>
-      <w:numFmt w:val="lowerLetter"/>
-      <w:lvlText w:val="%2."/>
-      <w:lvlJc w:val="left"/>
-      <w:pPr>
-        <w:ind w:left="1440" w:hanging="360"/>
-      </w:pPr>
-    </w:lvl>
-    <w:lvl w:ilvl="2">
-      <w:start w:val="1"/>
-      <w:numFmt w:val="lowerRoman"/>
-      <w:lvlText w:val="%3."/>
-      <w:lvlJc w:val="right"/>
-      <w:pPr>
-        <w:ind w:left="2160" w:hanging="180"/>
-      </w:pPr>
-    </w:lvl>
-    <w:lvl w:ilvl="3">
-      <w:start w:val="1"/>
-      <w:numFmt w:val="decimal"/>
-      <w:lvlText w:val="%4."/>
-      <w:lvlJc w:val="left"/>
-      <w:pPr>
-        <w:ind w:left="2880" w:hanging="360"/>
-      </w:pPr>
-    </w:lvl>
-    <w:lvl w:ilvl="4">
-      <w:start w:val="1"/>
-      <w:numFmt w:val="lowerLetter"/>
-      <w:lvlText w:val="%5."/>
-      <w:lvlJc w:val="left"/>
-      <w:pPr>
-        <w:ind w:left="3600" w:hanging="360"/>
-      </w:pPr>
-    </w:lvl>
-    <w:lvl w:ilvl="5">
-      <w:start w:val="1"/>
-      <w:numFmt w:val="lowerRoman"/>
-      <w:lvlText w:val="%6."/>
-      <w:lvlJc w:val="right"/>
-      <w:pPr>
-        <w:ind w:left="4320" w:hanging="180"/>
-      </w:pPr>
-    </w:lvl>
-    <w:lvl w:ilvl="6">
-      <w:start w:val="1"/>
-      <w:numFmt w:val="decimal"/>
-      <w:lvlText w:val="%7."/>
-      <w:lvlJc w:val="left"/>
-      <w:pPr>
-        <w:ind w:left="5040" w:hanging="360"/>
-      </w:pPr>
-    </w:lvl>
-    <w:lvl w:ilvl="7">
-      <w:start w:val="1"/>
-      <w:numFmt w:val="lowerLetter"/>
-      <w:lvlText w:val="%8."/>
-      <w:lvlJc w:val="left"/>
-      <w:pPr>
-        <w:ind w:left="5760" w:hanging="360"/>
-      </w:pPr>
-    </w:lvl>
-    <w:lvl w:ilvl="8">
-      <w:start w:val="1"/>
-      <w:numFmt w:val="lowerRoman"/>
-      <w:lvlText w:val="%9."/>
-      <w:lvlJc w:val="right"/>
-      <w:pPr>
-        <w:ind w:left="6480" w:hanging="180"/>
-      </w:pPr>
-    </w:lvl>
-  </w:abstractNum>
-  <w:abstractNum w:abstractNumId="3">
-    <w:lvl w:ilvl="0">
-      <w:start w:val="1"/>
-      <w:numFmt w:val="none"/>
-      <w:suff w:val="nothing"/>
-      <w:lvlText w:val=""/>
-      <w:lvlJc w:val="left"/>
-      <w:pPr>
-        <w:tabs>
-          <w:tab w:val="num" w:pos="432"/>
-        </w:tabs>
-        <w:ind w:left="432" w:hanging="432"/>
-      </w:pPr>
-    </w:lvl>
-    <w:lvl w:ilvl="1">
-      <w:start w:val="1"/>
-      <w:numFmt w:val="none"/>
-      <w:suff w:val="nothing"/>
-      <w:lvlText w:val=""/>
-      <w:lvlJc w:val="left"/>
-      <w:pPr>
-        <w:tabs>
-          <w:tab w:val="num" w:pos="576"/>
-        </w:tabs>
-        <w:ind w:left="576" w:hanging="576"/>
-      </w:pPr>
-    </w:lvl>
-    <w:lvl w:ilvl="2">
-      <w:start w:val="1"/>
-      <w:numFmt w:val="none"/>
-      <w:suff w:val="nothing"/>
-      <w:lvlText w:val=""/>
-      <w:lvlJc w:val="left"/>
-      <w:pPr>
-        <w:tabs>
-          <w:tab w:val="num" w:pos="720"/>
-        </w:tabs>
-        <w:ind w:left="720" w:hanging="720"/>
-      </w:pPr>
-    </w:lvl>
-    <w:lvl w:ilvl="3">
-      <w:start w:val="1"/>
-      <w:numFmt w:val="none"/>
-      <w:suff w:val="nothing"/>
-      <w:lvlText w:val=""/>
-      <w:lvlJc w:val="left"/>
-      <w:pPr>
-        <w:tabs>
-          <w:tab w:val="num" w:pos="864"/>
-        </w:tabs>
-        <w:ind w:left="864" w:hanging="864"/>
-      </w:pPr>
-    </w:lvl>
-    <w:lvl w:ilvl="4">
-      <w:start w:val="1"/>
-      <w:numFmt w:val="none"/>
-      <w:suff w:val="nothing"/>
-      <w:lvlText w:val=""/>
-      <w:lvlJc w:val="left"/>
-      <w:pPr>
-        <w:tabs>
-          <w:tab w:val="num" w:pos="1008"/>
-        </w:tabs>
-        <w:ind w:left="1008" w:hanging="1008"/>
-      </w:pPr>
-    </w:lvl>
-    <w:lvl w:ilvl="5">
-      <w:start w:val="1"/>
-      <w:numFmt w:val="none"/>
-      <w:suff w:val="nothing"/>
-      <w:lvlText w:val=""/>
-      <w:lvlJc w:val="left"/>
-      <w:pPr>
-        <w:tabs>
-          <w:tab w:val="num" w:pos="1152"/>
-        </w:tabs>
-        <w:ind w:left="1152" w:hanging="1152"/>
-      </w:pPr>
-    </w:lvl>
-    <w:lvl w:ilvl="6">
-      <w:start w:val="1"/>
-      <w:numFmt w:val="none"/>
-      <w:suff w:val="nothing"/>
-      <w:lvlText w:val=""/>
-      <w:lvlJc w:val="left"/>
-      <w:pPr>
-        <w:tabs>
-          <w:tab w:val="num" w:pos="1296"/>
-        </w:tabs>
-        <w:ind w:left="1296" w:hanging="1296"/>
-      </w:pPr>
-    </w:lvl>
-    <w:lvl w:ilvl="7">
-      <w:start w:val="1"/>
-      <w:numFmt w:val="none"/>
-      <w:suff w:val="nothing"/>
-      <w:lvlText w:val=""/>
-      <w:lvlJc w:val="left"/>
-      <w:pPr>
-        <w:tabs>
-          <w:tab w:val="num" w:pos="1440"/>
-        </w:tabs>
-        <w:ind w:left="1440" w:hanging="1440"/>
-      </w:pPr>
-    </w:lvl>
-    <w:lvl w:ilvl="8">
-      <w:start w:val="1"/>
-      <w:numFmt w:val="none"/>
-      <w:suff w:val="nothing"/>
-      <w:lvlText w:val=""/>
-      <w:lvlJc w:val="left"/>
-      <w:pPr>
-        <w:tabs>
-          <w:tab w:val="num" w:pos="1584"/>
-        </w:tabs>
-        <w:ind w:left="1584" w:hanging="1584"/>
-      </w:pPr>
-    </w:lvl>
-  </w:abstractNum>
   <w:num w:numId="1">
-    <w:abstractNumId w:val="1"/>
+    <w:abstractNumId w:val="2"/>
   </w:num>
   <w:num w:numId="2">
-    <w:abstractNumId w:val="2"/>
+    <w:abstractNumId w:val="0"/>
   </w:num>
   <w:num w:numId="3">
-    <w:abstractNumId w:val="3"/>
+    <w:abstractNumId w:val="1"/>
   </w:num>
 </w:numbering>
 </file>
 
 <file path=word/styles.xml><?xml version="1.0" encoding="utf-8"?>
-<w:styles xmlns:w="http://schemas.openxmlformats.org/wordprocessingml/2006/main">
+<w:styles xmlns:r="http://schemas.openxmlformats.org/officeDocument/2006/relationships" xmlns:w="http://schemas.openxmlformats.org/wordprocessingml/2006/main">
   <w:docDefaults>
     <w:rPrDefault>
       <w:rPr>
-        <w:rFonts w:ascii="Calibri" w:hAnsi="Calibri" w:eastAsia="Droid Sans Fallback" w:cs=""/>
+        <w:rFonts w:ascii="Calibri" w:eastAsia="Droid Sans Fallback" w:hAnsi="Calibri" w:cs="Times New Roman"/>
         <w:sz w:val="22"/>
         <w:szCs w:val="22"/>
         <w:lang w:val="en-IN" w:eastAsia="en-IN" w:bidi="ar-SA"/>
@@ -2271,181 +2142,174 @@
     </w:rPrDefault>
     <w:pPrDefault>
       <w:pPr>
-        <w:spacing w:lineRule="auto" w:line="276"/>
+        <w:spacing w:line="276" w:lineRule="auto"/>
       </w:pPr>
     </w:pPrDefault>
   </w:docDefaults>
-  <w:latentStyles w:count="267" w:defQFormat="0" w:defUnhideWhenUsed="1" w:defSemiHidden="1" w:defUIPriority="99" w:defLockedState="0">
-    <w:lsdException w:qFormat="1" w:semiHidden="0" w:uiPriority="0" w:unhideWhenUsed="0" w:name="Normal"/>
-    <w:lsdException w:qFormat="1" w:semiHidden="0" w:uiPriority="9" w:unhideWhenUsed="0" w:name="heading 1"/>
-    <w:lsdException w:qFormat="1" w:uiPriority="9" w:name="heading 2"/>
-    <w:lsdException w:qFormat="1" w:uiPriority="9" w:name="heading 3"/>
-    <w:lsdException w:qFormat="1" w:uiPriority="9" w:name="heading 4"/>
-    <w:lsdException w:qFormat="1" w:uiPriority="0" w:name="heading 5"/>
-    <w:lsdException w:qFormat="1" w:uiPriority="9" w:name="heading 6"/>
-    <w:lsdException w:qFormat="1" w:uiPriority="9" w:name="heading 7"/>
-    <w:lsdException w:qFormat="1" w:uiPriority="9" w:name="heading 8"/>
-    <w:lsdException w:qFormat="1" w:uiPriority="9" w:name="heading 9"/>
-    <w:lsdException w:uiPriority="39" w:name="toc 1"/>
-    <w:lsdException w:uiPriority="39" w:name="toc 2"/>
-    <w:lsdException w:uiPriority="39" w:name="toc 3"/>
-    <w:lsdException w:uiPriority="39" w:name="toc 4"/>
-    <w:lsdException w:uiPriority="39" w:name="toc 5"/>
-    <w:lsdException w:uiPriority="39" w:name="toc 6"/>
-    <w:lsdException w:uiPriority="39" w:name="toc 7"/>
-    <w:lsdException w:uiPriority="39" w:name="toc 8"/>
-    <w:lsdException w:uiPriority="39" w:name="toc 9"/>
-    <w:lsdException w:qFormat="1" w:uiPriority="35" w:name="caption"/>
-    <w:lsdException w:qFormat="1" w:semiHidden="0" w:uiPriority="10" w:unhideWhenUsed="0" w:name="Title"/>
-    <w:lsdException w:uiPriority="1" w:name="Default Paragraph Font"/>
-    <w:lsdException w:qFormat="1" w:semiHidden="0" w:uiPriority="11" w:unhideWhenUsed="0" w:name="Subtitle"/>
-    <w:lsdException w:qFormat="1" w:semiHidden="0" w:uiPriority="22" w:unhideWhenUsed="0" w:name="Strong"/>
-    <w:lsdException w:qFormat="1" w:semiHidden="0" w:uiPriority="20" w:unhideWhenUsed="0" w:name="Emphasis"/>
-    <w:lsdException w:semiHidden="0" w:uiPriority="59" w:unhideWhenUsed="0" w:name="Table Grid"/>
-    <w:lsdException w:unhideWhenUsed="0" w:name="Placeholder Text"/>
-    <w:lsdException w:qFormat="1" w:semiHidden="0" w:uiPriority="1" w:unhideWhenUsed="0" w:name="No Spacing"/>
-    <w:lsdException w:semiHidden="0" w:uiPriority="60" w:unhideWhenUsed="0" w:name="Light Shading"/>
-    <w:lsdException w:semiHidden="0" w:uiPriority="61" w:unhideWhenUsed="0" w:name="Light List"/>
-    <w:lsdException w:semiHidden="0" w:uiPriority="62" w:unhideWhenUsed="0" w:name="Light Grid"/>
-    <w:lsdException w:semiHidden="0" w:uiPriority="63" w:unhideWhenUsed="0" w:name="Medium Shading 1"/>
-    <w:lsdException w:semiHidden="0" w:uiPriority="64" w:unhideWhenUsed="0" w:name="Medium Shading 2"/>
-    <w:lsdException w:semiHidden="0" w:uiPriority="65" w:unhideWhenUsed="0" w:name="Medium List 1"/>
-    <w:lsdException w:semiHidden="0" w:uiPriority="66" w:unhideWhenUsed="0" w:name="Medium List 2"/>
-    <w:lsdException w:semiHidden="0" w:uiPriority="67" w:unhideWhenUsed="0" w:name="Medium Grid 1"/>
-    <w:lsdException w:semiHidden="0" w:uiPriority="68" w:unhideWhenUsed="0" w:name="Medium Grid 2"/>
-    <w:lsdException w:semiHidden="0" w:uiPriority="69" w:unhideWhenUsed="0" w:name="Medium Grid 3"/>
-    <w:lsdException w:semiHidden="0" w:uiPriority="70" w:unhideWhenUsed="0" w:name="Dark List"/>
-    <w:lsdException w:semiHidden="0" w:uiPriority="71" w:unhideWhenUsed="0" w:name="Colorful Shading"/>
-    <w:lsdException w:semiHidden="0" w:uiPriority="72" w:unhideWhenUsed="0" w:name="Colorful List"/>
-    <w:lsdException w:semiHidden="0" w:uiPriority="73" w:unhideWhenUsed="0" w:name="Colorful Grid"/>
-    <w:lsdException w:semiHidden="0" w:uiPriority="60" w:unhideWhenUsed="0" w:name="Light Shading Accent 1"/>
-    <w:lsdException w:semiHidden="0" w:uiPriority="61" w:unhideWhenUsed="0" w:name="Light List Accent 1"/>
-    <w:lsdException w:semiHidden="0" w:uiPriority="62" w:unhideWhenUsed="0" w:name="Light Grid Accent 1"/>
-    <w:lsdException w:semiHidden="0" w:uiPriority="63" w:unhideWhenUsed="0" w:name="Medium Shading 1 Accent 1"/>
-    <w:lsdException w:semiHidden="0" w:uiPriority="64" w:unhideWhenUsed="0" w:name="Medium Shading 2 Accent 1"/>
-    <w:lsdException w:semiHidden="0" w:uiPriority="65" w:unhideWhenUsed="0" w:name="Medium List 1 Accent 1"/>
-    <w:lsdException w:unhideWhenUsed="0" w:name="Revision"/>
-    <w:lsdException w:qFormat="1" w:semiHidden="0" w:uiPriority="34" w:unhideWhenUsed="0" w:name="List Paragraph"/>
-    <w:lsdException w:qFormat="1" w:semiHidden="0" w:uiPriority="29" w:unhideWhenUsed="0" w:name="Quote"/>
-    <w:lsdException w:qFormat="1" w:semiHidden="0" w:uiPriority="30" w:unhideWhenUsed="0" w:name="Intense Quote"/>
-    <w:lsdException w:semiHidden="0" w:uiPriority="66" w:unhideWhenUsed="0" w:name="Medium List 2 Accent 1"/>
-    <w:lsdException w:semiHidden="0" w:uiPriority="67" w:unhideWhenUsed="0" w:name="Medium Grid 1 Accent 1"/>
-    <w:lsdException w:semiHidden="0" w:uiPriority="68" w:unhideWhenUsed="0" w:name="Medium Grid 2 Accent 1"/>
-    <w:lsdException w:semiHidden="0" w:uiPriority="69" w:unhideWhenUsed="0" w:name="Medium Grid 3 Accent 1"/>
-    <w:lsdException w:semiHidden="0" w:uiPriority="70" w:unhideWhenUsed="0" w:name="Dark List Accent 1"/>
-    <w:lsdException w:semiHidden="0" w:uiPriority="71" w:unhideWhenUsed="0" w:name="Colorful Shading Accent 1"/>
-    <w:lsdException w:semiHidden="0" w:uiPriority="72" w:unhideWhenUsed="0" w:name="Colorful List Accent 1"/>
-    <w:lsdException w:semiHidden="0" w:uiPriority="73" w:unhideWhenUsed="0" w:name="Colorful Grid Accent 1"/>
-    <w:lsdException w:semiHidden="0" w:uiPriority="60" w:unhideWhenUsed="0" w:name="Light Shading Accent 2"/>
-    <w:lsdException w:semiHidden="0" w:uiPriority="61" w:unhideWhenUsed="0" w:name="Light List Accent 2"/>
-    <w:lsdException w:semiHidden="0" w:uiPriority="62" w:unhideWhenUsed="0" w:name="Light Grid Accent 2"/>
-    <w:lsdException w:semiHidden="0" w:uiPriority="63" w:unhideWhenUsed="0" w:name="Medium Shading 1 Accent 2"/>
-    <w:lsdException w:semiHidden="0" w:uiPriority="64" w:unhideWhenUsed="0" w:name="Medium Shading 2 Accent 2"/>
-    <w:lsdException w:semiHidden="0" w:uiPriority="65" w:unhideWhenUsed="0" w:name="Medium List 1 Accent 2"/>
-    <w:lsdException w:semiHidden="0" w:uiPriority="66" w:unhideWhenUsed="0" w:name="Medium List 2 Accent 2"/>
-    <w:lsdException w:semiHidden="0" w:uiPriority="67" w:unhideWhenUsed="0" w:name="Medium Grid 1 Accent 2"/>
-    <w:lsdException w:semiHidden="0" w:uiPriority="68" w:unhideWhenUsed="0" w:name="Medium Grid 2 Accent 2"/>
-    <w:lsdException w:semiHidden="0" w:uiPriority="69" w:unhideWhenUsed="0" w:name="Medium Grid 3 Accent 2"/>
-    <w:lsdException w:semiHidden="0" w:uiPriority="70" w:unhideWhenUsed="0" w:name="Dark List Accent 2"/>
-    <w:lsdException w:semiHidden="0" w:uiPriority="71" w:unhideWhenUsed="0" w:name="Colorful Shading Accent 2"/>
-    <w:lsdException w:semiHidden="0" w:uiPriority="72" w:unhideWhenUsed="0" w:name="Colorful List Accent 2"/>
-    <w:lsdException w:semiHidden="0" w:uiPriority="73" w:unhideWhenUsed="0" w:name="Colorful Grid Accent 2"/>
-    <w:lsdException w:semiHidden="0" w:uiPriority="60" w:unhideWhenUsed="0" w:name="Light Shading Accent 3"/>
-    <w:lsdException w:semiHidden="0" w:uiPriority="61" w:unhideWhenUsed="0" w:name="Light List Accent 3"/>
-    <w:lsdException w:semiHidden="0" w:uiPriority="62" w:unhideWhenUsed="0" w:name="Light Grid Accent 3"/>
-    <w:lsdException w:semiHidden="0" w:uiPriority="63" w:unhideWhenUsed="0" w:name="Medium Shading 1 Accent 3"/>
-    <w:lsdException w:semiHidden="0" w:uiPriority="64" w:unhideWhenUsed="0" w:name="Medium Shading 2 Accent 3"/>
-    <w:lsdException w:semiHidden="0" w:uiPriority="65" w:unhideWhenUsed="0" w:name="Medium List 1 Accent 3"/>
-    <w:lsdException w:semiHidden="0" w:uiPriority="66" w:unhideWhenUsed="0" w:name="Medium List 2 Accent 3"/>
-    <w:lsdException w:semiHidden="0" w:uiPriority="67" w:unhideWhenUsed="0" w:name="Medium Grid 1 Accent 3"/>
-    <w:lsdException w:semiHidden="0" w:uiPriority="68" w:unhideWhenUsed="0" w:name="Medium Grid 2 Accent 3"/>
-    <w:lsdException w:semiHidden="0" w:uiPriority="69" w:unhideWhenUsed="0" w:name="Medium Grid 3 Accent 3"/>
-    <w:lsdException w:semiHidden="0" w:uiPriority="70" w:unhideWhenUsed="0" w:name="Dark List Accent 3"/>
-    <w:lsdException w:semiHidden="0" w:uiPriority="71" w:unhideWhenUsed="0" w:name="Colorful Shading Accent 3"/>
-    <w:lsdException w:semiHidden="0" w:uiPriority="72" w:unhideWhenUsed="0" w:name="Colorful List Accent 3"/>
-    <w:lsdException w:semiHidden="0" w:uiPriority="73" w:unhideWhenUsed="0" w:name="Colorful Grid Accent 3"/>
-    <w:lsdException w:semiHidden="0" w:uiPriority="60" w:unhideWhenUsed="0" w:name="Light Shading Accent 4"/>
-    <w:lsdException w:semiHidden="0" w:uiPriority="61" w:unhideWhenUsed="0" w:name="Light List Accent 4"/>
-    <w:lsdException w:semiHidden="0" w:uiPriority="62" w:unhideWhenUsed="0" w:name="Light Grid Accent 4"/>
-    <w:lsdException w:semiHidden="0" w:uiPriority="63" w:unhideWhenUsed="0" w:name="Medium Shading 1 Accent 4"/>
-    <w:lsdException w:semiHidden="0" w:uiPriority="64" w:unhideWhenUsed="0" w:name="Medium Shading 2 Accent 4"/>
-    <w:lsdException w:semiHidden="0" w:uiPriority="65" w:unhideWhenUsed="0" w:name="Medium List 1 Accent 4"/>
-    <w:lsdException w:semiHidden="0" w:uiPriority="66" w:unhideWhenUsed="0" w:name="Medium List 2 Accent 4"/>
-    <w:lsdException w:semiHidden="0" w:uiPriority="67" w:unhideWhenUsed="0" w:name="Medium Grid 1 Accent 4"/>
-    <w:lsdException w:semiHidden="0" w:uiPriority="68" w:unhideWhenUsed="0" w:name="Medium Grid 2 Accent 4"/>
-    <w:lsdException w:semiHidden="0" w:uiPriority="69" w:unhideWhenUsed="0" w:name="Medium Grid 3 Accent 4"/>
-    <w:lsdException w:semiHidden="0" w:uiPriority="70" w:unhideWhenUsed="0" w:name="Dark List Accent 4"/>
-    <w:lsdException w:semiHidden="0" w:uiPriority="71" w:unhideWhenUsed="0" w:name="Colorful Shading Accent 4"/>
-    <w:lsdException w:semiHidden="0" w:uiPriority="72" w:unhideWhenUsed="0" w:name="Colorful List Accent 4"/>
-    <w:lsdException w:semiHidden="0" w:uiPriority="73" w:unhideWhenUsed="0" w:name="Colorful Grid Accent 4"/>
-    <w:lsdException w:semiHidden="0" w:uiPriority="60" w:unhideWhenUsed="0" w:name="Light Shading Accent 5"/>
-    <w:lsdException w:semiHidden="0" w:uiPriority="61" w:unhideWhenUsed="0" w:name="Light List Accent 5"/>
-    <w:lsdException w:semiHidden="0" w:uiPriority="62" w:unhideWhenUsed="0" w:name="Light Grid Accent 5"/>
-    <w:lsdException w:semiHidden="0" w:uiPriority="63" w:unhideWhenUsed="0" w:name="Medium Shading 1 Accent 5"/>
-    <w:lsdException w:semiHidden="0" w:uiPriority="64" w:unhideWhenUsed="0" w:name="Medium Shading 2 Accent 5"/>
-    <w:lsdException w:semiHidden="0" w:uiPriority="65" w:unhideWhenUsed="0" w:name="Medium List 1 Accent 5"/>
-    <w:lsdException w:semiHidden="0" w:uiPriority="66" w:unhideWhenUsed="0" w:name="Medium List 2 Accent 5"/>
-    <w:lsdException w:semiHidden="0" w:uiPriority="67" w:unhideWhenUsed="0" w:name="Medium Grid 1 Accent 5"/>
-    <w:lsdException w:semiHidden="0" w:uiPriority="68" w:unhideWhenUsed="0" w:name="Medium Grid 2 Accent 5"/>
-    <w:lsdException w:semiHidden="0" w:uiPriority="69" w:unhideWhenUsed="0" w:name="Medium Grid 3 Accent 5"/>
-    <w:lsdException w:semiHidden="0" w:uiPriority="70" w:unhideWhenUsed="0" w:name="Dark List Accent 5"/>
-    <w:lsdException w:semiHidden="0" w:uiPriority="71" w:unhideWhenUsed="0" w:name="Colorful Shading Accent 5"/>
-    <w:lsdException w:semiHidden="0" w:uiPriority="72" w:unhideWhenUsed="0" w:name="Colorful List Accent 5"/>
-    <w:lsdException w:semiHidden="0" w:uiPriority="73" w:unhideWhenUsed="0" w:name="Colorful Grid Accent 5"/>
-    <w:lsdException w:semiHidden="0" w:uiPriority="60" w:unhideWhenUsed="0" w:name="Light Shading Accent 6"/>
-    <w:lsdException w:semiHidden="0" w:uiPriority="61" w:unhideWhenUsed="0" w:name="Light List Accent 6"/>
-    <w:lsdException w:semiHidden="0" w:uiPriority="62" w:unhideWhenUsed="0" w:name="Light Grid Accent 6"/>
-    <w:lsdException w:semiHidden="0" w:uiPriority="63" w:unhideWhenUsed="0" w:name="Medium Shading 1 Accent 6"/>
-    <w:lsdException w:semiHidden="0" w:uiPriority="64" w:unhideWhenUsed="0" w:name="Medium Shading 2 Accent 6"/>
-    <w:lsdException w:semiHidden="0" w:uiPriority="65" w:unhideWhenUsed="0" w:name="Medium List 1 Accent 6"/>
-    <w:lsdException w:semiHidden="0" w:uiPriority="66" w:unhideWhenUsed="0" w:name="Medium List 2 Accent 6"/>
-    <w:lsdException w:semiHidden="0" w:uiPriority="67" w:unhideWhenUsed="0" w:name="Medium Grid 1 Accent 6"/>
-    <w:lsdException w:semiHidden="0" w:uiPriority="68" w:unhideWhenUsed="0" w:name="Medium Grid 2 Accent 6"/>
-    <w:lsdException w:semiHidden="0" w:uiPriority="69" w:unhideWhenUsed="0" w:name="Medium Grid 3 Accent 6"/>
-    <w:lsdException w:semiHidden="0" w:uiPriority="70" w:unhideWhenUsed="0" w:name="Dark List Accent 6"/>
-    <w:lsdException w:semiHidden="0" w:uiPriority="71" w:unhideWhenUsed="0" w:name="Colorful Shading Accent 6"/>
-    <w:lsdException w:semiHidden="0" w:uiPriority="72" w:unhideWhenUsed="0" w:name="Colorful List Accent 6"/>
-    <w:lsdException w:semiHidden="0" w:uiPriority="73" w:unhideWhenUsed="0" w:name="Colorful Grid Accent 6"/>
-    <w:lsdException w:qFormat="1" w:semiHidden="0" w:uiPriority="19" w:unhideWhenUsed="0" w:name="Subtle Emphasis"/>
-    <w:lsdException w:qFormat="1" w:semiHidden="0" w:uiPriority="21" w:unhideWhenUsed="0" w:name="Intense Emphasis"/>
-    <w:lsdException w:qFormat="1" w:semiHidden="0" w:uiPriority="31" w:unhideWhenUsed="0" w:name="Subtle Reference"/>
-    <w:lsdException w:qFormat="1" w:semiHidden="0" w:uiPriority="32" w:unhideWhenUsed="0" w:name="Intense Reference"/>
-    <w:lsdException w:qFormat="1" w:semiHidden="0" w:uiPriority="33" w:unhideWhenUsed="0" w:name="Book Title"/>
-    <w:lsdException w:uiPriority="37" w:name="Bibliography"/>
-    <w:lsdException w:qFormat="1" w:uiPriority="39" w:name="TOC Heading"/>
+  <w:latentStyles w:defLockedState="0" w:defUIPriority="99" w:defSemiHidden="1" w:defUnhideWhenUsed="1" w:defQFormat="0" w:count="267">
+    <w:lsdException w:name="Normal" w:semiHidden="0" w:uiPriority="0" w:unhideWhenUsed="0" w:qFormat="1"/>
+    <w:lsdException w:name="heading 1" w:semiHidden="0" w:uiPriority="9" w:unhideWhenUsed="0" w:qFormat="1"/>
+    <w:lsdException w:name="heading 2" w:uiPriority="9" w:qFormat="1"/>
+    <w:lsdException w:name="heading 3" w:uiPriority="9" w:qFormat="1"/>
+    <w:lsdException w:name="heading 4" w:uiPriority="9" w:qFormat="1"/>
+    <w:lsdException w:name="heading 5" w:uiPriority="0" w:qFormat="1"/>
+    <w:lsdException w:name="heading 6" w:uiPriority="9" w:qFormat="1"/>
+    <w:lsdException w:name="heading 7" w:uiPriority="9" w:qFormat="1"/>
+    <w:lsdException w:name="heading 8" w:uiPriority="9" w:qFormat="1"/>
+    <w:lsdException w:name="heading 9" w:uiPriority="9" w:qFormat="1"/>
+    <w:lsdException w:name="toc 1" w:uiPriority="39"/>
+    <w:lsdException w:name="toc 2" w:uiPriority="39"/>
+    <w:lsdException w:name="toc 3" w:uiPriority="39"/>
+    <w:lsdException w:name="toc 4" w:uiPriority="39"/>
+    <w:lsdException w:name="toc 5" w:uiPriority="39"/>
+    <w:lsdException w:name="toc 6" w:uiPriority="39"/>
+    <w:lsdException w:name="toc 7" w:uiPriority="39"/>
+    <w:lsdException w:name="toc 8" w:uiPriority="39"/>
+    <w:lsdException w:name="toc 9" w:uiPriority="39"/>
+    <w:lsdException w:name="caption" w:uiPriority="35" w:qFormat="1"/>
+    <w:lsdException w:name="Title" w:semiHidden="0" w:uiPriority="10" w:unhideWhenUsed="0" w:qFormat="1"/>
+    <w:lsdException w:name="Default Paragraph Font" w:uiPriority="1"/>
+    <w:lsdException w:name="Subtitle" w:semiHidden="0" w:uiPriority="11" w:unhideWhenUsed="0" w:qFormat="1"/>
+    <w:lsdException w:name="Strong" w:semiHidden="0" w:uiPriority="22" w:unhideWhenUsed="0" w:qFormat="1"/>
+    <w:lsdException w:name="Emphasis" w:semiHidden="0" w:uiPriority="20" w:unhideWhenUsed="0" w:qFormat="1"/>
+    <w:lsdException w:name="Table Grid" w:semiHidden="0" w:uiPriority="59" w:unhideWhenUsed="0"/>
+    <w:lsdException w:name="Placeholder Text" w:unhideWhenUsed="0"/>
+    <w:lsdException w:name="No Spacing" w:semiHidden="0" w:uiPriority="1" w:unhideWhenUsed="0" w:qFormat="1"/>
+    <w:lsdException w:name="Light Shading" w:semiHidden="0" w:uiPriority="60" w:unhideWhenUsed="0"/>
+    <w:lsdException w:name="Light List" w:semiHidden="0" w:uiPriority="61" w:unhideWhenUsed="0"/>
+    <w:lsdException w:name="Light Grid" w:semiHidden="0" w:uiPriority="62" w:unhideWhenUsed="0"/>
+    <w:lsdException w:name="Medium Shading 1" w:semiHidden="0" w:uiPriority="63" w:unhideWhenUsed="0"/>
+    <w:lsdException w:name="Medium Shading 2" w:semiHidden="0" w:uiPriority="64" w:unhideWhenUsed="0"/>
+    <w:lsdException w:name="Medium List 1" w:semiHidden="0" w:uiPriority="65" w:unhideWhenUsed="0"/>
+    <w:lsdException w:name="Medium List 2" w:semiHidden="0" w:uiPriority="66" w:unhideWhenUsed="0"/>
+    <w:lsdException w:name="Medium Grid 1" w:semiHidden="0" w:uiPriority="67" w:unhideWhenUsed="0"/>
+    <w:lsdException w:name="Medium Grid 2" w:semiHidden="0" w:uiPriority="68" w:unhideWhenUsed="0"/>
+    <w:lsdException w:name="Medium Grid 3" w:semiHidden="0" w:uiPriority="69" w:unhideWhenUsed="0"/>
+    <w:lsdException w:name="Dark List" w:semiHidden="0" w:uiPriority="70" w:unhideWhenUsed="0"/>
+    <w:lsdException w:name="Colorful Shading" w:semiHidden="0" w:uiPriority="71" w:unhideWhenUsed="0"/>
+    <w:lsdException w:name="Colorful List" w:semiHidden="0" w:uiPriority="72" w:unhideWhenUsed="0"/>
+    <w:lsdException w:name="Colorful Grid" w:semiHidden="0" w:uiPriority="73" w:unhideWhenUsed="0"/>
+    <w:lsdException w:name="Light Shading Accent 1" w:semiHidden="0" w:uiPriority="60" w:unhideWhenUsed="0"/>
+    <w:lsdException w:name="Light List Accent 1" w:semiHidden="0" w:uiPriority="61" w:unhideWhenUsed="0"/>
+    <w:lsdException w:name="Light Grid Accent 1" w:semiHidden="0" w:uiPriority="62" w:unhideWhenUsed="0"/>
+    <w:lsdException w:name="Medium Shading 1 Accent 1" w:semiHidden="0" w:uiPriority="63" w:unhideWhenUsed="0"/>
+    <w:lsdException w:name="Medium Shading 2 Accent 1" w:semiHidden="0" w:uiPriority="64" w:unhideWhenUsed="0"/>
+    <w:lsdException w:name="Medium List 1 Accent 1" w:semiHidden="0" w:uiPriority="65" w:unhideWhenUsed="0"/>
+    <w:lsdException w:name="Revision" w:unhideWhenUsed="0"/>
+    <w:lsdException w:name="List Paragraph" w:semiHidden="0" w:uiPriority="34" w:unhideWhenUsed="0" w:qFormat="1"/>
+    <w:lsdException w:name="Quote" w:semiHidden="0" w:uiPriority="29" w:unhideWhenUsed="0" w:qFormat="1"/>
+    <w:lsdException w:name="Intense Quote" w:semiHidden="0" w:uiPriority="30" w:unhideWhenUsed="0" w:qFormat="1"/>
+    <w:lsdException w:name="Medium List 2 Accent 1" w:semiHidden="0" w:uiPriority="66" w:unhideWhenUsed="0"/>
+    <w:lsdException w:name="Medium Grid 1 Accent 1" w:semiHidden="0" w:uiPriority="67" w:unhideWhenUsed="0"/>
+    <w:lsdException w:name="Medium Grid 2 Accent 1" w:semiHidden="0" w:uiPriority="68" w:unhideWhenUsed="0"/>
+    <w:lsdException w:name="Medium Grid 3 Accent 1" w:semiHidden="0" w:uiPriority="69" w:unhideWhenUsed="0"/>
+    <w:lsdException w:name="Dark List Accent 1" w:semiHidden="0" w:uiPriority="70" w:unhideWhenUsed="0"/>
+    <w:lsdException w:name="Colorful Shading Accent 1" w:semiHidden="0" w:uiPriority="71" w:unhideWhenUsed="0"/>
+    <w:lsdException w:name="Colorful List Accent 1" w:semiHidden="0" w:uiPriority="72" w:unhideWhenUsed="0"/>
+    <w:lsdException w:name="Colorful Grid Accent 1" w:semiHidden="0" w:uiPriority="73" w:unhideWhenUsed="0"/>
+    <w:lsdException w:name="Light Shading Accent 2" w:semiHidden="0" w:uiPriority="60" w:unhideWhenUsed="0"/>
+    <w:lsdException w:name="Light List Accent 2" w:semiHidden="0" w:uiPriority="61" w:unhideWhenUsed="0"/>
+    <w:lsdException w:name="Light Grid Accent 2" w:semiHidden="0" w:uiPriority="62" w:unhideWhenUsed="0"/>
+    <w:lsdException w:name="Medium Shading 1 Accent 2" w:semiHidden="0" w:uiPriority="63" w:unhideWhenUsed="0"/>
+    <w:lsdException w:name="Medium Shading 2 Accent 2" w:semiHidden="0" w:uiPriority="64" w:unhideWhenUsed="0"/>
+    <w:lsdException w:name="Medium List 1 Accent 2" w:semiHidden="0" w:uiPriority="65" w:unhideWhenUsed="0"/>
+    <w:lsdException w:name="Medium List 2 Accent 2" w:semiHidden="0" w:uiPriority="66" w:unhideWhenUsed="0"/>
+    <w:lsdException w:name="Medium Grid 1 Accent 2" w:semiHidden="0" w:uiPriority="67" w:unhideWhenUsed="0"/>
+    <w:lsdException w:name="Medium Grid 2 Accent 2" w:semiHidden="0" w:uiPriority="68" w:unhideWhenUsed="0"/>
+    <w:lsdException w:name="Medium Grid 3 Accent 2" w:semiHidden="0" w:uiPriority="69" w:unhideWhenUsed="0"/>
+    <w:lsdException w:name="Dark List Accent 2" w:semiHidden="0" w:uiPriority="70" w:unhideWhenUsed="0"/>
+    <w:lsdException w:name="Colorful Shading Accent 2" w:semiHidden="0" w:uiPriority="71" w:unhideWhenUsed="0"/>
+    <w:lsdException w:name="Colorful List Accent 2" w:semiHidden="0" w:uiPriority="72" w:unhideWhenUsed="0"/>
+    <w:lsdException w:name="Colorful Grid Accent 2" w:semiHidden="0" w:uiPriority="73" w:unhideWhenUsed="0"/>
+    <w:lsdException w:name="Light Shading Accent 3" w:semiHidden="0" w:uiPriority="60" w:unhideWhenUsed="0"/>
+    <w:lsdException w:name="Light List Accent 3" w:semiHidden="0" w:uiPriority="61" w:unhideWhenUsed="0"/>
+    <w:lsdException w:name="Light Grid Accent 3" w:semiHidden="0" w:uiPriority="62" w:unhideWhenUsed="0"/>
+    <w:lsdException w:name="Medium Shading 1 Accent 3" w:semiHidden="0" w:uiPriority="63" w:unhideWhenUsed="0"/>
+    <w:lsdException w:name="Medium Shading 2 Accent 3" w:semiHidden="0" w:uiPriority="64" w:unhideWhenUsed="0"/>
+    <w:lsdException w:name="Medium List 1 Accent 3" w:semiHidden="0" w:uiPriority="65" w:unhideWhenUsed="0"/>
+    <w:lsdException w:name="Medium List 2 Accent 3" w:semiHidden="0" w:uiPriority="66" w:unhideWhenUsed="0"/>
+    <w:lsdException w:name="Medium Grid 1 Accent 3" w:semiHidden="0" w:uiPriority="67" w:unhideWhenUsed="0"/>
+    <w:lsdException w:name="Medium Grid 2 Accent 3" w:semiHidden="0" w:uiPriority="68" w:unhideWhenUsed="0"/>
+    <w:lsdException w:name="Medium Grid 3 Accent 3" w:semiHidden="0" w:uiPriority="69" w:unhideWhenUsed="0"/>
+    <w:lsdException w:name="Dark List Accent 3" w:semiHidden="0" w:uiPriority="70" w:unhideWhenUsed="0"/>
+    <w:lsdException w:name="Colorful Shading Accent 3" w:semiHidden="0" w:uiPriority="71" w:unhideWhenUsed="0"/>
+    <w:lsdException w:name="Colorful List Accent 3" w:semiHidden="0" w:uiPriority="72" w:unhideWhenUsed="0"/>
+    <w:lsdException w:name="Colorful Grid Accent 3" w:semiHidden="0" w:uiPriority="73" w:unhideWhenUsed="0"/>
+    <w:lsdException w:name="Light Shading Accent 4" w:semiHidden="0" w:uiPriority="60" w:unhideWhenUsed="0"/>
+    <w:lsdException w:name="Light List Accent 4" w:semiHidden="0" w:uiPriority="61" w:unhideWhenUsed="0"/>
+    <w:lsdException w:name="Light Grid Accent 4" w:semiHidden="0" w:uiPriority="62" w:unhideWhenUsed="0"/>
+    <w:lsdException w:name="Medium Shading 1 Accent 4" w:semiHidden="0" w:uiPriority="63" w:unhideWhenUsed="0"/>
+    <w:lsdException w:name="Medium Shading 2 Accent 4" w:semiHidden="0" w:uiPriority="64" w:unhideWhenUsed="0"/>
+    <w:lsdException w:name="Medium List 1 Accent 4" w:semiHidden="0" w:uiPriority="65" w:unhideWhenUsed="0"/>
+    <w:lsdException w:name="Medium List 2 Accent 4" w:semiHidden="0" w:uiPriority="66" w:unhideWhenUsed="0"/>
+    <w:lsdException w:name="Medium Grid 1 Accent 4" w:semiHidden="0" w:uiPriority="67" w:unhideWhenUsed="0"/>
+    <w:lsdException w:name="Medium Grid 2 Accent 4" w:semiHidden="0" w:uiPriority="68" w:unhideWhenUsed="0"/>
+    <w:lsdException w:name="Medium Grid 3 Accent 4" w:semiHidden="0" w:uiPriority="69" w:unhideWhenUsed="0"/>
+    <w:lsdException w:name="Dark List Accent 4" w:semiHidden="0" w:uiPriority="70" w:unhideWhenUsed="0"/>
+    <w:lsdException w:name="Colorful Shading Accent 4" w:semiHidden="0" w:uiPriority="71" w:unhideWhenUsed="0"/>
+    <w:lsdException w:name="Colorful List Accent 4" w:semiHidden="0" w:uiPriority="72" w:unhideWhenUsed="0"/>
+    <w:lsdException w:name="Colorful Grid Accent 4" w:semiHidden="0" w:uiPriority="73" w:unhideWhenUsed="0"/>
+    <w:lsdException w:name="Light Shading Accent 5" w:semiHidden="0" w:uiPriority="60" w:unhideWhenUsed="0"/>
+    <w:lsdException w:name="Light List Accent 5" w:semiHidden="0" w:uiPriority="61" w:unhideWhenUsed="0"/>
+    <w:lsdException w:name="Light Grid Accent 5" w:semiHidden="0" w:uiPriority="62" w:unhideWhenUsed="0"/>
+    <w:lsdException w:name="Medium Shading 1 Accent 5" w:semiHidden="0" w:uiPriority="63" w:unhideWhenUsed="0"/>
+    <w:lsdException w:name="Medium Shading 2 Accent 5" w:semiHidden="0" w:uiPriority="64" w:unhideWhenUsed="0"/>
+    <w:lsdException w:name="Medium List 1 Accent 5" w:semiHidden="0" w:uiPriority="65" w:unhideWhenUsed="0"/>
+    <w:lsdException w:name="Medium List 2 Accent 5" w:semiHidden="0" w:uiPriority="66" w:unhideWhenUsed="0"/>
+    <w:lsdException w:name="Medium Grid 1 Accent 5" w:semiHidden="0" w:uiPriority="67" w:unhideWhenUsed="0"/>
+    <w:lsdException w:name="Medium Grid 2 Accent 5" w:semiHidden="0" w:uiPriority="68" w:unhideWhenUsed="0"/>
+    <w:lsdException w:name="Medium Grid 3 Accent 5" w:semiHidden="0" w:uiPriority="69" w:unhideWhenUsed="0"/>
+    <w:lsdException w:name="Dark List Accent 5" w:semiHidden="0" w:uiPriority="70" w:unhideWhenUsed="0"/>
+    <w:lsdException w:name="Colorful Shading Accent 5" w:semiHidden="0" w:uiPriority="71" w:unhideWhenUsed="0"/>
+    <w:lsdException w:name="Colorful List Accent 5" w:semiHidden="0" w:uiPriority="72" w:unhideWhenUsed="0"/>
+    <w:lsdException w:name="Colorful Grid Accent 5" w:semiHidden="0" w:uiPriority="73" w:unhideWhenUsed="0"/>
+    <w:lsdException w:name="Light Shading Accent 6" w:semiHidden="0" w:uiPriority="60" w:unhideWhenUsed="0"/>
+    <w:lsdException w:name="Light List Accent 6" w:semiHidden="0" w:uiPriority="61" w:unhideWhenUsed="0"/>
+    <w:lsdException w:name="Light Grid Accent 6" w:semiHidden="0" w:uiPriority="62" w:unhideWhenUsed="0"/>
+    <w:lsdException w:name="Medium Shading 1 Accent 6" w:semiHidden="0" w:uiPriority="63" w:unhideWhenUsed="0"/>
+    <w:lsdException w:name="Medium Shading 2 Accent 6" w:semiHidden="0" w:uiPriority="64" w:unhideWhenUsed="0"/>
+    <w:lsdException w:name="Medium List 1 Accent 6" w:semiHidden="0" w:uiPriority="65" w:unhideWhenUsed="0"/>
+    <w:lsdException w:name="Medium List 2 Accent 6" w:semiHidden="0" w:uiPriority="66" w:unhideWhenUsed="0"/>
+    <w:lsdException w:name="Medium Grid 1 Accent 6" w:semiHidden="0" w:uiPriority="67" w:unhideWhenUsed="0"/>
+    <w:lsdException w:name="Medium Grid 2 Accent 6" w:semiHidden="0" w:uiPriority="68" w:unhideWhenUsed="0"/>
+    <w:lsdException w:name="Medium Grid 3 Accent 6" w:semiHidden="0" w:uiPriority="69" w:unhideWhenUsed="0"/>
+    <w:lsdException w:name="Dark List Accent 6" w:semiHidden="0" w:uiPriority="70" w:unhideWhenUsed="0"/>
+    <w:lsdException w:name="Colorful Shading Accent 6" w:semiHidden="0" w:uiPriority="71" w:unhideWhenUsed="0"/>
+    <w:lsdException w:name="Colorful List Accent 6" w:semiHidden="0" w:uiPriority="72" w:unhideWhenUsed="0"/>
+    <w:lsdException w:name="Colorful Grid Accent 6" w:semiHidden="0" w:uiPriority="73" w:unhideWhenUsed="0"/>
+    <w:lsdException w:name="Subtle Emphasis" w:semiHidden="0" w:uiPriority="19" w:unhideWhenUsed="0" w:qFormat="1"/>
+    <w:lsdException w:name="Intense Emphasis" w:semiHidden="0" w:uiPriority="21" w:unhideWhenUsed="0" w:qFormat="1"/>
+    <w:lsdException w:name="Subtle Reference" w:semiHidden="0" w:uiPriority="31" w:unhideWhenUsed="0" w:qFormat="1"/>
+    <w:lsdException w:name="Intense Reference" w:semiHidden="0" w:uiPriority="32" w:unhideWhenUsed="0" w:qFormat="1"/>
+    <w:lsdException w:name="Book Title" w:semiHidden="0" w:uiPriority="33" w:unhideWhenUsed="0" w:qFormat="1"/>
+    <w:lsdException w:name="Bibliography" w:uiPriority="37"/>
+    <w:lsdException w:name="TOC Heading" w:uiPriority="39" w:qFormat="1"/>
   </w:latentStyles>
-  <w:style w:type="paragraph" w:styleId="Normal" w:default="1">
+  <w:style w:type="paragraph" w:default="1" w:styleId="Normal">
     <w:name w:val="Normal"/>
     <w:qFormat/>
-    <w:rsid w:val="00f700f9"/>
+    <w:rsid w:val="00F700F9"/>
     <w:pPr>
-      <w:widowControl/>
-      <w:suppressAutoHyphens w:val="true"/>
-      <w:bidi w:val="0"/>
-      <w:spacing w:lineRule="auto" w:line="276" w:before="0" w:after="200"/>
-      <w:jc w:val="left"/>
+      <w:suppressAutoHyphens/>
+      <w:spacing w:after="200"/>
     </w:pPr>
     <w:rPr>
-      <w:rFonts w:ascii="Calibri" w:hAnsi="Calibri" w:eastAsia="Droid Sans Fallback" w:cs=""/>
       <w:color w:val="00000A"/>
-      <w:sz w:val="22"/>
-      <w:szCs w:val="22"/>
-      <w:lang w:val="en-IN" w:eastAsia="en-IN" w:bidi="ar-SA"/>
     </w:rPr>
   </w:style>
   <w:style w:type="paragraph" w:styleId="Heading5">
-    <w:name w:val="Heading 5"/>
-    <w:qFormat/>
-    <w:link w:val="Heading5Char"/>
-    <w:rsid w:val="00395305"/>
+    <w:name w:val="heading 5"/>
     <w:basedOn w:val="Normal"/>
     <w:next w:val="Normal"/>
+    <w:link w:val="Heading5Char"/>
+    <w:qFormat/>
+    <w:rsid w:val="00395305"/>
     <w:pPr>
-      <w:spacing w:lineRule="auto" w:line="240" w:before="240" w:after="60"/>
+      <w:spacing w:before="240" w:after="60" w:line="240" w:lineRule="auto"/>
       <w:outlineLvl w:val="4"/>
     </w:pPr>
     <w:rPr>
-      <w:rFonts w:ascii="Arial Narrow" w:hAnsi="Arial Narrow" w:eastAsia="Times New Roman" w:cs="Times New Roman"/>
+      <w:rFonts w:ascii="Arial Narrow" w:eastAsia="Times New Roman" w:hAnsi="Arial Narrow"/>
       <w:b/>
       <w:bCs/>
       <w:i/>
@@ -2455,20 +2319,41 @@
       <w:lang w:val="en-US" w:eastAsia="en-US"/>
     </w:rPr>
   </w:style>
-  <w:style w:type="character" w:styleId="DefaultParagraphFont" w:default="1">
+  <w:style w:type="character" w:default="1" w:styleId="DefaultParagraphFont">
     <w:name w:val="Default Paragraph Font"/>
     <w:uiPriority w:val="1"/>
     <w:semiHidden/>
     <w:unhideWhenUsed/>
-    <w:rPr/>
   </w:style>
-  <w:style w:type="character" w:styleId="Heading5Char" w:customStyle="1">
+  <w:style w:type="table" w:default="1" w:styleId="TableNormal">
+    <w:name w:val="Normal Table"/>
+    <w:uiPriority w:val="99"/>
+    <w:semiHidden/>
+    <w:unhideWhenUsed/>
+    <w:qFormat/>
+    <w:tblPr>
+      <w:tblInd w:w="0" w:type="dxa"/>
+      <w:tblCellMar>
+        <w:top w:w="0" w:type="dxa"/>
+        <w:left w:w="108" w:type="dxa"/>
+        <w:bottom w:w="0" w:type="dxa"/>
+        <w:right w:w="108" w:type="dxa"/>
+      </w:tblCellMar>
+    </w:tblPr>
+  </w:style>
+  <w:style w:type="numbering" w:default="1" w:styleId="NoList">
+    <w:name w:val="No List"/>
+    <w:uiPriority w:val="99"/>
+    <w:semiHidden/>
+    <w:unhideWhenUsed/>
+  </w:style>
+  <w:style w:type="character" w:customStyle="1" w:styleId="Heading5Char">
     <w:name w:val="Heading 5 Char"/>
+    <w:basedOn w:val="DefaultParagraphFont"/>
     <w:link w:val="Heading5"/>
     <w:rsid w:val="00395305"/>
-    <w:basedOn w:val="DefaultParagraphFont"/>
     <w:rPr>
-      <w:rFonts w:ascii="Arial Narrow" w:hAnsi="Arial Narrow" w:eastAsia="Times New Roman" w:cs="Times New Roman"/>
+      <w:rFonts w:ascii="Arial Narrow" w:eastAsia="Times New Roman" w:hAnsi="Arial Narrow" w:cs="Times New Roman"/>
       <w:b/>
       <w:bCs/>
       <w:i/>
@@ -2478,81 +2363,85 @@
       <w:lang w:val="en-US" w:eastAsia="en-US"/>
     </w:rPr>
   </w:style>
-  <w:style w:type="character" w:styleId="HeaderChar" w:customStyle="1">
+  <w:style w:type="character" w:customStyle="1" w:styleId="HeaderChar">
     <w:name w:val="Header Char"/>
+    <w:basedOn w:val="DefaultParagraphFont"/>
+    <w:link w:val="Header"/>
     <w:uiPriority w:val="99"/>
     <w:semiHidden/>
-    <w:link w:val="Header"/>
-    <w:rsid w:val="005f3f2d"/>
+    <w:rsid w:val="005F3F2D"/>
+  </w:style>
+  <w:style w:type="character" w:customStyle="1" w:styleId="FooterChar">
+    <w:name w:val="Footer Char"/>
     <w:basedOn w:val="DefaultParagraphFont"/>
-    <w:rPr/>
-  </w:style>
-  <w:style w:type="character" w:styleId="FooterChar" w:customStyle="1">
-    <w:name w:val="Footer Char"/>
+    <w:link w:val="Footer"/>
     <w:uiPriority w:val="99"/>
     <w:semiHidden/>
-    <w:link w:val="Footer"/>
-    <w:rsid w:val="005f3f2d"/>
-    <w:basedOn w:val="DefaultParagraphFont"/>
-    <w:rPr/>
+    <w:rsid w:val="005F3F2D"/>
   </w:style>
-  <w:style w:type="character" w:styleId="ListLabel1">
+  <w:style w:type="character" w:customStyle="1" w:styleId="ListLabel1">
     <w:name w:val="ListLabel 1"/>
+    <w:rsid w:val="00D35142"/>
     <w:rPr>
       <w:rFonts w:cs="Courier New"/>
     </w:rPr>
   </w:style>
-  <w:style w:type="character" w:styleId="ListLabel2">
+  <w:style w:type="character" w:customStyle="1" w:styleId="ListLabel2">
     <w:name w:val="ListLabel 2"/>
+    <w:rsid w:val="00D35142"/>
     <w:rPr>
       <w:rFonts w:cs="Symbol"/>
     </w:rPr>
   </w:style>
-  <w:style w:type="character" w:styleId="ListLabel3">
+  <w:style w:type="character" w:customStyle="1" w:styleId="ListLabel3">
     <w:name w:val="ListLabel 3"/>
+    <w:rsid w:val="00D35142"/>
     <w:rPr>
       <w:rFonts w:cs="Courier New"/>
     </w:rPr>
   </w:style>
-  <w:style w:type="character" w:styleId="ListLabel4">
+  <w:style w:type="character" w:customStyle="1" w:styleId="ListLabel4">
     <w:name w:val="ListLabel 4"/>
+    <w:rsid w:val="00D35142"/>
     <w:rPr>
       <w:rFonts w:cs="Wingdings"/>
     </w:rPr>
   </w:style>
-  <w:style w:type="paragraph" w:styleId="Heading">
+  <w:style w:type="paragraph" w:customStyle="1" w:styleId="Heading">
     <w:name w:val="Heading"/>
     <w:basedOn w:val="Normal"/>
     <w:next w:val="TextBody"/>
+    <w:rsid w:val="00D35142"/>
     <w:pPr>
       <w:keepNext/>
       <w:spacing w:before="240" w:after="120"/>
     </w:pPr>
     <w:rPr>
-      <w:rFonts w:ascii="Liberation Sans" w:hAnsi="Liberation Sans" w:eastAsia="Droid Sans Fallback" w:cs="Lohit Marathi"/>
+      <w:rFonts w:ascii="Liberation Sans" w:hAnsi="Liberation Sans" w:cs="Lohit Marathi"/>
       <w:sz w:val="28"/>
       <w:szCs w:val="28"/>
     </w:rPr>
   </w:style>
-  <w:style w:type="paragraph" w:styleId="TextBody">
+  <w:style w:type="paragraph" w:customStyle="1" w:styleId="TextBody">
     <w:name w:val="Text Body"/>
     <w:basedOn w:val="Normal"/>
+    <w:rsid w:val="00D35142"/>
     <w:pPr>
-      <w:spacing w:lineRule="auto" w:line="288" w:before="0" w:after="140"/>
+      <w:spacing w:after="140" w:line="288" w:lineRule="auto"/>
     </w:pPr>
-    <w:rPr/>
   </w:style>
   <w:style w:type="paragraph" w:styleId="List">
     <w:name w:val="List"/>
     <w:basedOn w:val="TextBody"/>
-    <w:pPr/>
+    <w:rsid w:val="00D35142"/>
     <w:rPr>
       <w:rFonts w:cs="Lohit Marathi"/>
     </w:rPr>
   </w:style>
   <w:style w:type="paragraph" w:styleId="Caption">
-    <w:name w:val="Caption"/>
+    <w:name w:val="caption"/>
     <w:basedOn w:val="Normal"/>
+    <w:rsid w:val="00D35142"/>
     <w:pPr>
       <w:suppressLineNumbers/>
       <w:spacing w:before="120" w:after="120"/>
@@ -2565,9 +2454,10 @@
       <w:szCs w:val="24"/>
     </w:rPr>
   </w:style>
-  <w:style w:type="paragraph" w:styleId="Index">
+  <w:style w:type="paragraph" w:customStyle="1" w:styleId="Index">
     <w:name w:val="Index"/>
     <w:basedOn w:val="Normal"/>
+    <w:rsid w:val="00D35142"/>
     <w:pPr>
       <w:suppressLineNumbers/>
     </w:pPr>
@@ -2577,96 +2467,69 @@
   </w:style>
   <w:style w:type="paragraph" w:styleId="ListParagraph">
     <w:name w:val="List Paragraph"/>
+    <w:basedOn w:val="Normal"/>
     <w:uiPriority w:val="34"/>
     <w:qFormat/>
-    <w:rsid w:val="00ee4b0b"/>
-    <w:basedOn w:val="Normal"/>
+    <w:rsid w:val="00EE4B0B"/>
     <w:pPr>
-      <w:spacing w:before="0" w:after="200"/>
-      <w:ind w:left="720" w:right="0" w:hanging="0"/>
+      <w:ind w:left="720"/>
       <w:contextualSpacing/>
     </w:pPr>
-    <w:rPr/>
   </w:style>
   <w:style w:type="paragraph" w:styleId="Header">
-    <w:name w:val="Header"/>
+    <w:name w:val="header"/>
+    <w:basedOn w:val="Normal"/>
+    <w:link w:val="HeaderChar"/>
     <w:uiPriority w:val="99"/>
     <w:semiHidden/>
     <w:unhideWhenUsed/>
-    <w:link w:val="HeaderChar"/>
-    <w:rsid w:val="005f3f2d"/>
-    <w:basedOn w:val="Normal"/>
+    <w:rsid w:val="005F3F2D"/>
     <w:pPr>
       <w:tabs>
-        <w:tab w:val="center" w:pos="4513" w:leader="none"/>
-        <w:tab w:val="right" w:pos="9026" w:leader="none"/>
+        <w:tab w:val="center" w:pos="4513"/>
+        <w:tab w:val="right" w:pos="9026"/>
       </w:tabs>
-      <w:spacing w:lineRule="auto" w:line="240" w:before="0" w:after="0"/>
+      <w:spacing w:after="0" w:line="240" w:lineRule="auto"/>
     </w:pPr>
-    <w:rPr/>
   </w:style>
   <w:style w:type="paragraph" w:styleId="Footer">
-    <w:name w:val="Footer"/>
+    <w:name w:val="footer"/>
+    <w:basedOn w:val="Normal"/>
+    <w:link w:val="FooterChar"/>
     <w:uiPriority w:val="99"/>
     <w:semiHidden/>
     <w:unhideWhenUsed/>
-    <w:link w:val="FooterChar"/>
-    <w:rsid w:val="005f3f2d"/>
-    <w:basedOn w:val="Normal"/>
+    <w:rsid w:val="005F3F2D"/>
     <w:pPr>
       <w:tabs>
-        <w:tab w:val="center" w:pos="4513" w:leader="none"/>
-        <w:tab w:val="right" w:pos="9026" w:leader="none"/>
+        <w:tab w:val="center" w:pos="4513"/>
+        <w:tab w:val="right" w:pos="9026"/>
       </w:tabs>
-      <w:spacing w:lineRule="auto" w:line="240" w:before="0" w:after="0"/>
+      <w:spacing w:after="0" w:line="240" w:lineRule="auto"/>
     </w:pPr>
-    <w:rPr/>
   </w:style>
-  <w:style w:type="paragraph" w:styleId="FrameContents">
+  <w:style w:type="paragraph" w:customStyle="1" w:styleId="FrameContents">
     <w:name w:val="Frame Contents"/>
     <w:basedOn w:val="Normal"/>
-    <w:pPr/>
-    <w:rPr/>
-  </w:style>
-  <w:style w:type="numbering" w:styleId="NoList" w:default="1">
-    <w:name w:val="No List"/>
-    <w:uiPriority w:val="99"/>
-    <w:semiHidden/>
-    <w:unhideWhenUsed/>
-  </w:style>
-  <w:style w:type="table" w:default="1" w:styleId="TableNormal">
-    <w:name w:val="Normal Table"/>
-    <w:uiPriority w:val="99"/>
-    <w:qFormat/>
-    <w:semiHidden/>
-    <w:unhideWhenUsed/>
-    <w:tblPr>
-      <w:tblInd w:type="dxa" w:w="0"/>
-      <w:tblCellMar>
-        <w:top w:w="0" w:type="dxa"/>
-        <w:left w:w="108" w:type="dxa"/>
-        <w:bottom w:w="0" w:type="dxa"/>
-        <w:right w:w="108" w:type="dxa"/>
-      </w:tblCellMar>
-    </w:tblPr>
+    <w:rsid w:val="00D35142"/>
   </w:style>
   <w:style w:type="table" w:styleId="TableGrid">
     <w:name w:val="Table Grid"/>
     <w:basedOn w:val="TableNormal"/>
     <w:uiPriority w:val="59"/>
-    <w:rsid w:val="003c33a4"/>
+    <w:rsid w:val="003C33A4"/>
     <w:pPr>
-      <w:spacing w:line="240" w:after="0" w:lineRule="auto"/>
+      <w:spacing w:line="240" w:lineRule="auto"/>
     </w:pPr>
     <w:tblPr>
-      <w:tblInd w:type="dxa" w:w="0"/>
+      <w:tblInd w:w="0" w:type="dxa"/>
       <w:tblBorders>
-        <w:top w:space="0" w:sz="4" w:themeColor="text1" w:color="000000" w:val="single"/>
-        <w:left w:space="0" w:sz="4" w:themeColor="text1" w:color="000000" w:val="single"/>
-        <w:bottom w:space="0" w:sz="4" w:themeColor="text1" w:color="000000" w:val="single"/>
-        <w:right w:space="0" w:sz="4" w:themeColor="text1" w:color="000000" w:val="single"/>
-        <w:insideH w:space="0" w:sz="4" w:themeColor="text1" w:color="000000" w:val="single"/>
-        <w:insideV w:space="0" w:sz="4" w:themeColor="text1" w:color="000000" w:val="single"/>
+        <w:top w:val="single" w:sz="4" w:space="0" w:color="000000" w:themeColor="text1"/>
+        <w:left w:val="single" w:sz="4" w:space="0" w:color="000000" w:themeColor="text1"/>
+        <w:bottom w:val="single" w:sz="4" w:space="0" w:color="000000" w:themeColor="text1"/>
+        <w:right w:val="single" w:sz="4" w:space="0" w:color="000000" w:themeColor="text1"/>
+        <w:insideH w:val="single" w:sz="4" w:space="0" w:color="000000" w:themeColor="text1"/>
+        <w:insideV w:val="single" w:sz="4" w:space="0" w:color="000000" w:themeColor="text1"/>
       </w:tblBorders>
       <w:tblCellMar>
         <w:top w:w="0" w:type="dxa"/>

</xml_diff>